<commit_message>
started with exercise 2
</commit_message>
<xml_diff>
--- a/applied_economics_HW_3_pacher_iby.docx
+++ b/applied_economics_HW_3_pacher_iby.docx
@@ -30,7 +30,7 @@
                     <pic:cNvPicPr/>
                   </pic:nvPicPr>
                   <pic:blipFill rotWithShape="1">
-                    <a:blip r:embed="rId6"/>
+                    <a:blip r:embed="rId7"/>
                     <a:srcRect r="49481"/>
                     <a:stretch/>
                   </pic:blipFill>
@@ -99,7 +99,7 @@
                     <pic:cNvPicPr/>
                   </pic:nvPicPr>
                   <pic:blipFill rotWithShape="1">
-                    <a:blip r:embed="rId6"/>
+                    <a:blip r:embed="rId7"/>
                     <a:srcRect l="51236" r="32079"/>
                     <a:stretch/>
                   </pic:blipFill>
@@ -168,7 +168,7 @@
                     <pic:cNvPicPr/>
                   </pic:nvPicPr>
                   <pic:blipFill rotWithShape="1">
-                    <a:blip r:embed="rId6"/>
+                    <a:blip r:embed="rId7"/>
                     <a:srcRect l="67920" r="20523"/>
                     <a:stretch/>
                   </pic:blipFill>
@@ -237,7 +237,7 @@
                     <pic:cNvPicPr/>
                   </pic:nvPicPr>
                   <pic:blipFill rotWithShape="1">
-                    <a:blip r:embed="rId6"/>
+                    <a:blip r:embed="rId7"/>
                     <a:srcRect l="79660"/>
                     <a:stretch/>
                   </pic:blipFill>
@@ -306,7 +306,7 @@
                     <pic:cNvPicPr/>
                   </pic:nvPicPr>
                   <pic:blipFill rotWithShape="1">
-                    <a:blip r:embed="rId7"/>
+                    <a:blip r:embed="rId8"/>
                     <a:srcRect r="80637"/>
                     <a:stretch/>
                   </pic:blipFill>
@@ -376,7 +376,7 @@
                     <pic:cNvPicPr/>
                   </pic:nvPicPr>
                   <pic:blipFill rotWithShape="1">
-                    <a:blip r:embed="rId7"/>
+                    <a:blip r:embed="rId8"/>
                     <a:srcRect l="19764" r="57476"/>
                     <a:stretch/>
                   </pic:blipFill>
@@ -452,7 +452,7 @@
                     <pic:cNvPicPr/>
                   </pic:nvPicPr>
                   <pic:blipFill rotWithShape="1">
-                    <a:blip r:embed="rId7"/>
+                    <a:blip r:embed="rId8"/>
                     <a:srcRect l="42913" r="31976"/>
                     <a:stretch/>
                   </pic:blipFill>
@@ -489,6 +489,7 @@
       </w:pPr>
       <w:r>
         <w:rPr>
+          <w:noProof/>
           <w:lang w:val="en-GB"/>
         </w:rPr>
         <w:drawing>
@@ -507,7 +508,7 @@
                     <pic:cNvPicPr/>
                   </pic:nvPicPr>
                   <pic:blipFill>
-                    <a:blip r:embed="rId8"/>
+                    <a:blip r:embed="rId9"/>
                     <a:stretch>
                       <a:fillRect/>
                     </a:stretch>
@@ -556,7 +557,7 @@
                     <pic:cNvPicPr/>
                   </pic:nvPicPr>
                   <pic:blipFill rotWithShape="1">
-                    <a:blip r:embed="rId7"/>
+                    <a:blip r:embed="rId8"/>
                     <a:srcRect l="68284" r="23139"/>
                     <a:stretch/>
                   </pic:blipFill>
@@ -734,7 +735,7 @@
                 <w:rFonts w:ascii="Cambria Math" w:hAnsi="Cambria Math"/>
                 <w:lang w:val="en-GB"/>
               </w:rPr>
-              <m:t>1</m:t>
+              <m:t>2</m:t>
             </m:r>
           </m:sub>
         </m:sSub>
@@ -815,7 +816,7 @@
                 <w:rFonts w:ascii="Cambria Math" w:hAnsi="Cambria Math"/>
                 <w:lang w:val="en-GB"/>
               </w:rPr>
-              <m:t>1</m:t>
+              <m:t>2</m:t>
             </m:r>
           </m:sub>
         </m:sSub>
@@ -824,14 +825,7 @@
             <w:rFonts w:ascii="Cambria Math" w:hAnsi="Cambria Math"/>
             <w:lang w:val="en-GB"/>
           </w:rPr>
-          <m:t>≠</m:t>
-        </m:r>
-        <m:r>
-          <w:rPr>
-            <w:rFonts w:ascii="Cambria Math" w:hAnsi="Cambria Math"/>
-            <w:lang w:val="en-GB"/>
-          </w:rPr>
-          <m:t>0</m:t>
+          <m:t>≠0</m:t>
         </m:r>
       </m:oMath>
     </w:p>
@@ -899,7 +893,7 @@
                           <w:rFonts w:ascii="Cambria Math" w:eastAsiaTheme="minorEastAsia" w:hAnsi="Cambria Math"/>
                           <w:lang w:val="en-GB"/>
                         </w:rPr>
-                        <m:t>1</m:t>
+                        <m:t>2</m:t>
                       </m:r>
                     </m:sub>
                   </m:sSub>
@@ -964,7 +958,7 @@
                               <w:rFonts w:ascii="Cambria Math" w:eastAsiaTheme="minorEastAsia" w:hAnsi="Cambria Math"/>
                               <w:lang w:val="en-GB"/>
                             </w:rPr>
-                            <m:t>1</m:t>
+                            <m:t>2</m:t>
                           </m:r>
                         </m:sub>
                       </m:sSub>
@@ -1015,14 +1009,7 @@
               <w:rFonts w:ascii="Cambria Math" w:eastAsiaTheme="minorEastAsia" w:hAnsi="Cambria Math"/>
               <w:lang w:val="en-GB"/>
             </w:rPr>
-            <m:t>=</m:t>
-          </m:r>
-          <m:r>
-            <w:rPr>
-              <w:rFonts w:ascii="Cambria Math" w:eastAsiaTheme="minorEastAsia" w:hAnsi="Cambria Math"/>
-              <w:lang w:val="en-GB"/>
-            </w:rPr>
-            <m:t>2.24</m:t>
+            <m:t>=2.24</m:t>
           </m:r>
         </m:oMath>
       </m:oMathPara>
@@ -1037,6 +1024,7 @@
       <w:r>
         <w:rPr>
           <w:rFonts w:eastAsiaTheme="minorEastAsia"/>
+          <w:noProof/>
           <w:lang w:val="en-GB"/>
         </w:rPr>
         <w:drawing>
@@ -1055,7 +1043,7 @@
                     <pic:cNvPicPr/>
                   </pic:nvPicPr>
                   <pic:blipFill>
-                    <a:blip r:embed="rId9"/>
+                    <a:blip r:embed="rId10"/>
                     <a:stretch>
                       <a:fillRect/>
                     </a:stretch>
@@ -1096,21 +1084,7 @@
             <w:rFonts w:ascii="Cambria Math" w:eastAsiaTheme="minorEastAsia" w:hAnsi="Cambria Math"/>
             <w:lang w:val="en-GB"/>
           </w:rPr>
-          <m:t>0</m:t>
-        </m:r>
-        <m:r>
-          <w:rPr>
-            <w:rFonts w:ascii="Cambria Math" w:eastAsiaTheme="minorEastAsia" w:hAnsi="Cambria Math"/>
-            <w:lang w:val="en-GB"/>
-          </w:rPr>
-          <m:t>.026&lt;</m:t>
-        </m:r>
-        <m:r>
-          <w:rPr>
-            <w:rFonts w:ascii="Cambria Math" w:eastAsiaTheme="minorEastAsia" w:hAnsi="Cambria Math"/>
-            <w:lang w:val="en-GB"/>
-          </w:rPr>
-          <m:t>0.05</m:t>
+          <m:t>0.026&lt;0.05</m:t>
         </m:r>
       </m:oMath>
       <w:r>
@@ -1317,7 +1291,7 @@
                 <w:rFonts w:ascii="Cambria Math" w:hAnsi="Cambria Math"/>
                 <w:lang w:val="en-GB"/>
               </w:rPr>
-              <m:t>1</m:t>
+              <m:t>2</m:t>
             </m:r>
           </m:sub>
         </m:sSub>
@@ -1398,7 +1372,7 @@
                 <w:rFonts w:ascii="Cambria Math" w:hAnsi="Cambria Math"/>
                 <w:lang w:val="en-GB"/>
               </w:rPr>
-              <m:t>1</m:t>
+              <m:t>2</m:t>
             </m:r>
           </m:sub>
         </m:sSub>
@@ -1474,7 +1448,7 @@
                           <w:rFonts w:ascii="Cambria Math" w:eastAsiaTheme="minorEastAsia" w:hAnsi="Cambria Math"/>
                           <w:lang w:val="en-GB"/>
                         </w:rPr>
-                        <m:t>1</m:t>
+                        <m:t>2</m:t>
                       </m:r>
                     </m:sub>
                   </m:sSub>
@@ -1539,7 +1513,7 @@
                               <w:rFonts w:ascii="Cambria Math" w:eastAsiaTheme="minorEastAsia" w:hAnsi="Cambria Math"/>
                               <w:lang w:val="en-GB"/>
                             </w:rPr>
-                            <m:t>1</m:t>
+                            <m:t>2</m:t>
                           </m:r>
                         </m:sub>
                       </m:sSub>
@@ -1572,14 +1546,7 @@
                   <w:rFonts w:ascii="Cambria Math" w:eastAsiaTheme="minorEastAsia" w:hAnsi="Cambria Math"/>
                   <w:lang w:val="en-GB"/>
                 </w:rPr>
-                <m:t>.1</m:t>
-              </m:r>
-              <m:r>
-                <w:rPr>
-                  <w:rFonts w:ascii="Cambria Math" w:eastAsiaTheme="minorEastAsia" w:hAnsi="Cambria Math"/>
-                  <w:lang w:val="en-GB"/>
-                </w:rPr>
-                <m:t>00</m:t>
+                <m:t>.100</m:t>
               </m:r>
             </m:num>
             <m:den>
@@ -1588,14 +1555,7 @@
                   <w:rFonts w:ascii="Cambria Math" w:eastAsiaTheme="minorEastAsia" w:hAnsi="Cambria Math"/>
                   <w:lang w:val="en-GB"/>
                 </w:rPr>
-                <m:t>.0</m:t>
-              </m:r>
-              <m:r>
-                <w:rPr>
-                  <w:rFonts w:ascii="Cambria Math" w:eastAsiaTheme="minorEastAsia" w:hAnsi="Cambria Math"/>
-                  <w:lang w:val="en-GB"/>
-                </w:rPr>
-                <m:t>49</m:t>
+                <m:t>.049</m:t>
               </m:r>
             </m:den>
           </m:f>
@@ -1604,28 +1564,7 @@
               <w:rFonts w:ascii="Cambria Math" w:eastAsiaTheme="minorEastAsia" w:hAnsi="Cambria Math"/>
               <w:lang w:val="en-GB"/>
             </w:rPr>
-            <m:t>≈</m:t>
-          </m:r>
-          <m:r>
-            <w:rPr>
-              <w:rFonts w:ascii="Cambria Math" w:eastAsiaTheme="minorEastAsia" w:hAnsi="Cambria Math"/>
-              <w:lang w:val="en-GB"/>
-            </w:rPr>
-            <m:t>2.</m:t>
-          </m:r>
-          <m:r>
-            <w:rPr>
-              <w:rFonts w:ascii="Cambria Math" w:eastAsiaTheme="minorEastAsia" w:hAnsi="Cambria Math"/>
-              <w:lang w:val="en-GB"/>
-            </w:rPr>
-            <m:t>0</m:t>
-          </m:r>
-          <m:r>
-            <w:rPr>
-              <w:rFonts w:ascii="Cambria Math" w:eastAsiaTheme="minorEastAsia" w:hAnsi="Cambria Math"/>
-              <w:lang w:val="en-GB"/>
-            </w:rPr>
-            <m:t>4</m:t>
+            <m:t>≈2.04</m:t>
           </m:r>
         </m:oMath>
       </m:oMathPara>
@@ -1640,6 +1579,7 @@
       <w:r>
         <w:rPr>
           <w:rFonts w:eastAsiaTheme="minorEastAsia"/>
+          <w:noProof/>
           <w:lang w:val="en-GB"/>
         </w:rPr>
         <w:drawing>
@@ -1658,7 +1598,7 @@
                     <pic:cNvPicPr/>
                   </pic:nvPicPr>
                   <pic:blipFill>
-                    <a:blip r:embed="rId10"/>
+                    <a:blip r:embed="rId11"/>
                     <a:stretch>
                       <a:fillRect/>
                     </a:stretch>
@@ -1699,21 +1639,7 @@
             <w:rFonts w:ascii="Cambria Math" w:eastAsiaTheme="minorEastAsia" w:hAnsi="Cambria Math"/>
             <w:lang w:val="en-GB"/>
           </w:rPr>
-          <m:t>0.0</m:t>
-        </m:r>
-        <m:r>
-          <w:rPr>
-            <w:rFonts w:ascii="Cambria Math" w:eastAsiaTheme="minorEastAsia" w:hAnsi="Cambria Math"/>
-            <w:lang w:val="en-GB"/>
-          </w:rPr>
-          <m:t>43</m:t>
-        </m:r>
-        <m:r>
-          <w:rPr>
-            <w:rFonts w:ascii="Cambria Math" w:eastAsiaTheme="minorEastAsia" w:hAnsi="Cambria Math"/>
-            <w:lang w:val="en-GB"/>
-          </w:rPr>
-          <m:t>&lt;0.05</m:t>
+          <m:t>0.043&lt;0.05</m:t>
         </m:r>
       </m:oMath>
       <w:r>
@@ -1790,7 +1716,7 @@
                     <pic:cNvPicPr/>
                   </pic:nvPicPr>
                   <pic:blipFill rotWithShape="1">
-                    <a:blip r:embed="rId7"/>
+                    <a:blip r:embed="rId8"/>
                     <a:srcRect l="76961" r="14955"/>
                     <a:stretch/>
                   </pic:blipFill>
@@ -1824,11 +1750,1337 @@
           <w:lang w:val="en-GB"/>
         </w:rPr>
       </w:pPr>
-      <w:r>
-        <w:rPr>
-          <w:lang w:val="en-GB"/>
-        </w:rPr>
-        <w:t>text</w:t>
+      <w:proofErr w:type="spellStart"/>
+      <m:oMath>
+        <m:r>
+          <m:rPr>
+            <m:nor/>
+          </m:rPr>
+          <w:rPr>
+            <w:rFonts w:ascii="Cambria Math" w:hAnsi="Cambria Math"/>
+            <w:u w:val="single"/>
+            <w:lang w:val="en-GB"/>
+          </w:rPr>
+          <m:t>ceoten</m:t>
+        </m:r>
+      </m:oMath>
+      <w:proofErr w:type="spellEnd"/>
+      <w:r>
+        <w:rPr>
+          <w:u w:val="single"/>
+          <w:lang w:val="en-GB"/>
+        </w:rPr>
+        <w:t>:</w:t>
+      </w:r>
+      <w:r>
+        <w:rPr>
+          <w:lang w:val="en-GB"/>
+        </w:rPr>
+        <w:t xml:space="preserve"> </w:t>
+      </w:r>
+      <w:r>
+        <w:rPr>
+          <w:lang w:val="en-GB"/>
+        </w:rPr>
+        <w:t xml:space="preserve">A </w:t>
+      </w:r>
+      <w:proofErr w:type="gramStart"/>
+      <w:r>
+        <w:rPr>
+          <w:lang w:val="en-GB"/>
+        </w:rPr>
+        <w:t>one year</w:t>
+      </w:r>
+      <w:proofErr w:type="gramEnd"/>
+      <w:r>
+        <w:rPr>
+          <w:lang w:val="en-GB"/>
+        </w:rPr>
+        <w:t xml:space="preserve"> increase in being CEO</w:t>
+      </w:r>
+      <w:r>
+        <w:rPr>
+          <w:lang w:val="en-GB"/>
+        </w:rPr>
+        <w:t xml:space="preserve"> </w:t>
+      </w:r>
+      <w:r>
+        <w:rPr>
+          <w:lang w:val="en-GB"/>
+        </w:rPr>
+        <w:t>with the</w:t>
+      </w:r>
+      <w:r>
+        <w:rPr>
+          <w:lang w:val="en-GB"/>
+        </w:rPr>
+        <w:t xml:space="preserve"> </w:t>
+      </w:r>
+      <w:r>
+        <w:rPr>
+          <w:lang w:val="en-GB"/>
+        </w:rPr>
+        <w:t xml:space="preserve">current </w:t>
+      </w:r>
+      <w:r>
+        <w:rPr>
+          <w:lang w:val="en-GB"/>
+        </w:rPr>
+        <w:t>company</w:t>
+      </w:r>
+      <w:r>
+        <w:rPr>
+          <w:lang w:val="en-GB"/>
+        </w:rPr>
+        <w:t xml:space="preserve"> is associated </w:t>
+      </w:r>
+      <w:r>
+        <w:rPr>
+          <w:lang w:val="en-GB"/>
+        </w:rPr>
+        <w:t xml:space="preserve">with a 1.7 increase </w:t>
+      </w:r>
+      <w:r>
+        <w:rPr>
+          <w:lang w:val="en-GB"/>
+        </w:rPr>
+        <w:t xml:space="preserve">in CEO salary, </w:t>
+      </w:r>
+      <w:r>
+        <w:rPr>
+          <w:lang w:val="en-GB"/>
+        </w:rPr>
+        <w:t>all</w:t>
+      </w:r>
+      <w:r>
+        <w:rPr>
+          <w:lang w:val="en-GB"/>
+        </w:rPr>
+        <w:t xml:space="preserve"> </w:t>
+      </w:r>
+      <w:r>
+        <w:rPr>
+          <w:lang w:val="en-GB"/>
+        </w:rPr>
+        <w:t>other variables held constant.</w:t>
+      </w:r>
+    </w:p>
+    <w:p>
+      <w:pPr>
+        <w:rPr>
+          <w:rFonts w:eastAsiaTheme="minorEastAsia"/>
+          <w:lang w:val="en-GB"/>
+        </w:rPr>
+      </w:pPr>
+      <m:oMath>
+        <m:sSub>
+          <m:sSubPr>
+            <m:ctrlPr>
+              <w:rPr>
+                <w:rFonts w:ascii="Cambria Math" w:hAnsi="Cambria Math"/>
+                <w:i/>
+                <w:lang w:val="en-GB"/>
+              </w:rPr>
+            </m:ctrlPr>
+          </m:sSubPr>
+          <m:e>
+            <m:r>
+              <w:rPr>
+                <w:rFonts w:ascii="Cambria Math" w:hAnsi="Cambria Math"/>
+                <w:lang w:val="en-GB"/>
+              </w:rPr>
+              <m:t>H</m:t>
+            </m:r>
+          </m:e>
+          <m:sub>
+            <m:r>
+              <w:rPr>
+                <w:rFonts w:ascii="Cambria Math" w:hAnsi="Cambria Math"/>
+                <w:lang w:val="en-GB"/>
+              </w:rPr>
+              <m:t>0</m:t>
+            </m:r>
+          </m:sub>
+        </m:sSub>
+        <m:r>
+          <w:rPr>
+            <w:rFonts w:ascii="Cambria Math" w:hAnsi="Cambria Math"/>
+            <w:lang w:val="en-GB"/>
+          </w:rPr>
+          <m:t>:</m:t>
+        </m:r>
+        <m:sSub>
+          <m:sSubPr>
+            <m:ctrlPr>
+              <w:rPr>
+                <w:rFonts w:ascii="Cambria Math" w:hAnsi="Cambria Math"/>
+                <w:i/>
+                <w:lang w:val="en-GB"/>
+              </w:rPr>
+            </m:ctrlPr>
+          </m:sSubPr>
+          <m:e>
+            <m:r>
+              <w:rPr>
+                <w:rFonts w:ascii="Cambria Math" w:hAnsi="Cambria Math"/>
+                <w:lang w:val="en-GB"/>
+              </w:rPr>
+              <m:t>β</m:t>
+            </m:r>
+          </m:e>
+          <m:sub>
+            <m:r>
+              <w:rPr>
+                <w:rFonts w:ascii="Cambria Math" w:hAnsi="Cambria Math"/>
+                <w:lang w:val="en-GB"/>
+              </w:rPr>
+              <m:t>4</m:t>
+            </m:r>
+          </m:sub>
+        </m:sSub>
+        <m:r>
+          <w:rPr>
+            <w:rFonts w:ascii="Cambria Math" w:hAnsi="Cambria Math"/>
+            <w:lang w:val="en-GB"/>
+          </w:rPr>
+          <m:t>=0</m:t>
+        </m:r>
+      </m:oMath>
+      <w:r>
+        <w:rPr>
+          <w:rFonts w:eastAsiaTheme="minorEastAsia"/>
+          <w:lang w:val="en-GB"/>
+        </w:rPr>
+        <w:tab/>
+      </w:r>
+      <m:oMath>
+        <m:sSub>
+          <m:sSubPr>
+            <m:ctrlPr>
+              <w:rPr>
+                <w:rFonts w:ascii="Cambria Math" w:hAnsi="Cambria Math"/>
+                <w:i/>
+                <w:lang w:val="en-GB"/>
+              </w:rPr>
+            </m:ctrlPr>
+          </m:sSubPr>
+          <m:e>
+            <m:r>
+              <w:rPr>
+                <w:rFonts w:ascii="Cambria Math" w:hAnsi="Cambria Math"/>
+                <w:lang w:val="en-GB"/>
+              </w:rPr>
+              <m:t>H</m:t>
+            </m:r>
+          </m:e>
+          <m:sub>
+            <m:r>
+              <w:rPr>
+                <w:rFonts w:ascii="Cambria Math" w:hAnsi="Cambria Math"/>
+                <w:lang w:val="en-GB"/>
+              </w:rPr>
+              <m:t>1</m:t>
+            </m:r>
+          </m:sub>
+        </m:sSub>
+        <m:r>
+          <w:rPr>
+            <w:rFonts w:ascii="Cambria Math" w:hAnsi="Cambria Math"/>
+            <w:lang w:val="en-GB"/>
+          </w:rPr>
+          <m:t>:</m:t>
+        </m:r>
+        <m:sSub>
+          <m:sSubPr>
+            <m:ctrlPr>
+              <w:rPr>
+                <w:rFonts w:ascii="Cambria Math" w:hAnsi="Cambria Math"/>
+                <w:i/>
+                <w:lang w:val="en-GB"/>
+              </w:rPr>
+            </m:ctrlPr>
+          </m:sSubPr>
+          <m:e>
+            <m:r>
+              <w:rPr>
+                <w:rFonts w:ascii="Cambria Math" w:hAnsi="Cambria Math"/>
+                <w:lang w:val="en-GB"/>
+              </w:rPr>
+              <m:t>β</m:t>
+            </m:r>
+          </m:e>
+          <m:sub>
+            <m:r>
+              <w:rPr>
+                <w:rFonts w:ascii="Cambria Math" w:hAnsi="Cambria Math"/>
+                <w:lang w:val="en-GB"/>
+              </w:rPr>
+              <m:t>4</m:t>
+            </m:r>
+          </m:sub>
+        </m:sSub>
+        <m:r>
+          <w:rPr>
+            <w:rFonts w:ascii="Cambria Math" w:hAnsi="Cambria Math"/>
+            <w:lang w:val="en-GB"/>
+          </w:rPr>
+          <m:t>≠0</m:t>
+        </m:r>
+      </m:oMath>
+    </w:p>
+    <w:p>
+      <w:pPr>
+        <w:rPr>
+          <w:rFonts w:eastAsiaTheme="minorEastAsia"/>
+          <w:lang w:val="en-GB"/>
+        </w:rPr>
+      </w:pPr>
+      <m:oMathPara>
+        <m:oMath>
+          <m:r>
+            <w:rPr>
+              <w:rFonts w:ascii="Cambria Math" w:eastAsiaTheme="minorEastAsia" w:hAnsi="Cambria Math"/>
+              <w:lang w:val="en-GB"/>
+            </w:rPr>
+            <m:t>t=</m:t>
+          </m:r>
+          <m:f>
+            <m:fPr>
+              <m:ctrlPr>
+                <w:rPr>
+                  <w:rFonts w:ascii="Cambria Math" w:eastAsiaTheme="minorEastAsia" w:hAnsi="Cambria Math"/>
+                  <w:i/>
+                  <w:lang w:val="en-GB"/>
+                </w:rPr>
+              </m:ctrlPr>
+            </m:fPr>
+            <m:num>
+              <m:acc>
+                <m:accPr>
+                  <m:ctrlPr>
+                    <w:rPr>
+                      <w:rFonts w:ascii="Cambria Math" w:eastAsiaTheme="minorEastAsia" w:hAnsi="Cambria Math"/>
+                      <w:i/>
+                      <w:lang w:val="en-GB"/>
+                    </w:rPr>
+                  </m:ctrlPr>
+                </m:accPr>
+                <m:e>
+                  <m:sSub>
+                    <m:sSubPr>
+                      <m:ctrlPr>
+                        <w:rPr>
+                          <w:rFonts w:ascii="Cambria Math" w:eastAsiaTheme="minorEastAsia" w:hAnsi="Cambria Math"/>
+                          <w:i/>
+                          <w:lang w:val="en-GB"/>
+                        </w:rPr>
+                      </m:ctrlPr>
+                    </m:sSubPr>
+                    <m:e>
+                      <m:r>
+                        <w:rPr>
+                          <w:rFonts w:ascii="Cambria Math" w:eastAsiaTheme="minorEastAsia" w:hAnsi="Cambria Math"/>
+                          <w:lang w:val="en-GB"/>
+                        </w:rPr>
+                        <m:t>β</m:t>
+                      </m:r>
+                    </m:e>
+                    <m:sub>
+                      <m:r>
+                        <w:rPr>
+                          <w:rFonts w:ascii="Cambria Math" w:eastAsiaTheme="minorEastAsia" w:hAnsi="Cambria Math"/>
+                          <w:lang w:val="en-GB"/>
+                        </w:rPr>
+                        <m:t>4</m:t>
+                      </m:r>
+                    </m:sub>
+                  </m:sSub>
+                </m:e>
+              </m:acc>
+            </m:num>
+            <m:den>
+              <m:r>
+                <m:rPr>
+                  <m:nor/>
+                </m:rPr>
+                <w:rPr>
+                  <w:rFonts w:ascii="Cambria Math" w:eastAsiaTheme="minorEastAsia" w:hAnsi="Cambria Math"/>
+                  <w:lang w:val="en-GB"/>
+                </w:rPr>
+                <m:t>se</m:t>
+              </m:r>
+              <m:d>
+                <m:dPr>
+                  <m:ctrlPr>
+                    <w:rPr>
+                      <w:rFonts w:ascii="Cambria Math" w:eastAsiaTheme="minorEastAsia" w:hAnsi="Cambria Math"/>
+                      <w:i/>
+                      <w:lang w:val="en-GB"/>
+                    </w:rPr>
+                  </m:ctrlPr>
+                </m:dPr>
+                <m:e>
+                  <m:acc>
+                    <m:accPr>
+                      <m:ctrlPr>
+                        <w:rPr>
+                          <w:rFonts w:ascii="Cambria Math" w:eastAsiaTheme="minorEastAsia" w:hAnsi="Cambria Math"/>
+                          <w:i/>
+                          <w:lang w:val="en-GB"/>
+                        </w:rPr>
+                      </m:ctrlPr>
+                    </m:accPr>
+                    <m:e>
+                      <m:sSub>
+                        <m:sSubPr>
+                          <m:ctrlPr>
+                            <w:rPr>
+                              <w:rFonts w:ascii="Cambria Math" w:eastAsiaTheme="minorEastAsia" w:hAnsi="Cambria Math"/>
+                              <w:i/>
+                              <w:lang w:val="en-GB"/>
+                            </w:rPr>
+                          </m:ctrlPr>
+                        </m:sSubPr>
+                        <m:e>
+                          <m:r>
+                            <w:rPr>
+                              <w:rFonts w:ascii="Cambria Math" w:eastAsiaTheme="minorEastAsia" w:hAnsi="Cambria Math"/>
+                              <w:lang w:val="en-GB"/>
+                            </w:rPr>
+                            <m:t>β</m:t>
+                          </m:r>
+                        </m:e>
+                        <m:sub>
+                          <m:r>
+                            <w:rPr>
+                              <w:rFonts w:ascii="Cambria Math" w:eastAsiaTheme="minorEastAsia" w:hAnsi="Cambria Math"/>
+                              <w:lang w:val="en-GB"/>
+                            </w:rPr>
+                            <m:t>4</m:t>
+                          </m:r>
+                        </m:sub>
+                      </m:sSub>
+                    </m:e>
+                  </m:acc>
+                </m:e>
+              </m:d>
+            </m:den>
+          </m:f>
+          <m:r>
+            <w:rPr>
+              <w:rFonts w:ascii="Cambria Math" w:eastAsiaTheme="minorEastAsia" w:hAnsi="Cambria Math"/>
+              <w:lang w:val="en-GB"/>
+            </w:rPr>
+            <m:t>=</m:t>
+          </m:r>
+          <m:f>
+            <m:fPr>
+              <m:ctrlPr>
+                <w:rPr>
+                  <w:rFonts w:ascii="Cambria Math" w:eastAsiaTheme="minorEastAsia" w:hAnsi="Cambria Math"/>
+                  <w:i/>
+                  <w:lang w:val="en-GB"/>
+                </w:rPr>
+              </m:ctrlPr>
+            </m:fPr>
+            <m:num>
+              <m:r>
+                <w:rPr>
+                  <w:rFonts w:ascii="Cambria Math" w:eastAsiaTheme="minorEastAsia" w:hAnsi="Cambria Math"/>
+                  <w:lang w:val="en-GB"/>
+                </w:rPr>
+                <m:t>.</m:t>
+              </m:r>
+              <m:r>
+                <w:rPr>
+                  <w:rFonts w:ascii="Cambria Math" w:eastAsiaTheme="minorEastAsia" w:hAnsi="Cambria Math"/>
+                  <w:lang w:val="en-GB"/>
+                </w:rPr>
+                <m:t>017</m:t>
+              </m:r>
+            </m:num>
+            <m:den>
+              <m:r>
+                <w:rPr>
+                  <w:rFonts w:ascii="Cambria Math" w:eastAsiaTheme="minorEastAsia" w:hAnsi="Cambria Math"/>
+                  <w:lang w:val="en-GB"/>
+                </w:rPr>
+                <m:t>.0</m:t>
+              </m:r>
+              <m:r>
+                <w:rPr>
+                  <w:rFonts w:ascii="Cambria Math" w:eastAsiaTheme="minorEastAsia" w:hAnsi="Cambria Math"/>
+                  <w:lang w:val="en-GB"/>
+                </w:rPr>
+                <m:t>06</m:t>
+              </m:r>
+            </m:den>
+          </m:f>
+          <m:r>
+            <w:rPr>
+              <w:rFonts w:ascii="Cambria Math" w:eastAsiaTheme="minorEastAsia" w:hAnsi="Cambria Math"/>
+              <w:lang w:val="en-GB"/>
+            </w:rPr>
+            <m:t>≈2.</m:t>
+          </m:r>
+          <m:r>
+            <w:rPr>
+              <w:rFonts w:ascii="Cambria Math" w:eastAsiaTheme="minorEastAsia" w:hAnsi="Cambria Math"/>
+              <w:lang w:val="en-GB"/>
+            </w:rPr>
+            <m:t>83</m:t>
+          </m:r>
+        </m:oMath>
+      </m:oMathPara>
+    </w:p>
+    <w:p>
+      <w:pPr>
+        <w:rPr>
+          <w:lang w:val="en-GB"/>
+        </w:rPr>
+      </w:pPr>
+      <w:r>
+        <w:rPr>
+          <w:lang w:val="en-GB"/>
+        </w:rPr>
+        <w:drawing>
+          <wp:inline distT="0" distB="0" distL="0" distR="0" wp14:anchorId="27B54C28" wp14:editId="037BD653">
+            <wp:extent cx="5760720" cy="457200"/>
+            <wp:effectExtent l="0" t="0" r="0" b="0"/>
+            <wp:docPr id="5" name="Grafik 5"/>
+            <wp:cNvGraphicFramePr>
+              <a:graphicFrameLocks xmlns:a="http://schemas.openxmlformats.org/drawingml/2006/main" noChangeAspect="1"/>
+            </wp:cNvGraphicFramePr>
+            <a:graphic xmlns:a="http://schemas.openxmlformats.org/drawingml/2006/main">
+              <a:graphicData uri="http://schemas.openxmlformats.org/drawingml/2006/picture">
+                <pic:pic xmlns:pic="http://schemas.openxmlformats.org/drawingml/2006/picture">
+                  <pic:nvPicPr>
+                    <pic:cNvPr id="1" name=""/>
+                    <pic:cNvPicPr/>
+                  </pic:nvPicPr>
+                  <pic:blipFill rotWithShape="1">
+                    <a:blip r:embed="rId12"/>
+                    <a:srcRect b="54717"/>
+                    <a:stretch/>
+                  </pic:blipFill>
+                  <pic:spPr bwMode="auto">
+                    <a:xfrm>
+                      <a:off x="0" y="0"/>
+                      <a:ext cx="5760720" cy="457200"/>
+                    </a:xfrm>
+                    <a:prstGeom prst="rect">
+                      <a:avLst/>
+                    </a:prstGeom>
+                    <a:ln>
+                      <a:noFill/>
+                    </a:ln>
+                    <a:extLst>
+                      <a:ext uri="{53640926-AAD7-44D8-BBD7-CCE9431645EC}">
+                        <a14:shadowObscured xmlns:a14="http://schemas.microsoft.com/office/drawing/2010/main"/>
+                      </a:ext>
+                    </a:extLst>
+                  </pic:spPr>
+                </pic:pic>
+              </a:graphicData>
+            </a:graphic>
+          </wp:inline>
+        </w:drawing>
+      </w:r>
+    </w:p>
+    <w:p>
+      <w:pPr>
+        <w:rPr>
+          <w:rFonts w:eastAsiaTheme="minorEastAsia"/>
+          <w:lang w:val="en-GB"/>
+        </w:rPr>
+      </w:pPr>
+      <w:r>
+        <w:rPr>
+          <w:rFonts w:eastAsiaTheme="minorEastAsia"/>
+          <w:lang w:val="en-GB"/>
+        </w:rPr>
+        <w:t xml:space="preserve">As </w:t>
+      </w:r>
+      <m:oMath>
+        <m:r>
+          <w:rPr>
+            <w:rFonts w:ascii="Cambria Math" w:eastAsiaTheme="minorEastAsia" w:hAnsi="Cambria Math"/>
+            <w:lang w:val="en-GB"/>
+          </w:rPr>
+          <m:t>0.0</m:t>
+        </m:r>
+        <m:r>
+          <w:rPr>
+            <w:rFonts w:ascii="Cambria Math" w:eastAsiaTheme="minorEastAsia" w:hAnsi="Cambria Math"/>
+            <w:lang w:val="en-GB"/>
+          </w:rPr>
+          <m:t>05</m:t>
+        </m:r>
+        <m:r>
+          <w:rPr>
+            <w:rFonts w:ascii="Cambria Math" w:eastAsiaTheme="minorEastAsia" w:hAnsi="Cambria Math"/>
+            <w:lang w:val="en-GB"/>
+          </w:rPr>
+          <m:t>&lt;0.0</m:t>
+        </m:r>
+        <m:r>
+          <w:rPr>
+            <w:rFonts w:ascii="Cambria Math" w:eastAsiaTheme="minorEastAsia" w:hAnsi="Cambria Math"/>
+            <w:lang w:val="en-GB"/>
+          </w:rPr>
+          <m:t>1</m:t>
+        </m:r>
+      </m:oMath>
+      <w:r>
+        <w:rPr>
+          <w:rFonts w:eastAsiaTheme="minorEastAsia"/>
+          <w:lang w:val="en-GB"/>
+        </w:rPr>
+        <w:t xml:space="preserve"> we can reject </w:t>
+      </w:r>
+      <m:oMath>
+        <m:sSub>
+          <m:sSubPr>
+            <m:ctrlPr>
+              <w:rPr>
+                <w:rFonts w:ascii="Cambria Math" w:hAnsi="Cambria Math"/>
+                <w:i/>
+                <w:lang w:val="en-GB"/>
+              </w:rPr>
+            </m:ctrlPr>
+          </m:sSubPr>
+          <m:e>
+            <m:r>
+              <w:rPr>
+                <w:rFonts w:ascii="Cambria Math" w:hAnsi="Cambria Math"/>
+                <w:lang w:val="en-GB"/>
+              </w:rPr>
+              <m:t>H</m:t>
+            </m:r>
+          </m:e>
+          <m:sub>
+            <m:r>
+              <w:rPr>
+                <w:rFonts w:ascii="Cambria Math" w:hAnsi="Cambria Math"/>
+                <w:lang w:val="en-GB"/>
+              </w:rPr>
+              <m:t>0</m:t>
+            </m:r>
+          </m:sub>
+        </m:sSub>
+      </m:oMath>
+      <w:r>
+        <w:rPr>
+          <w:rFonts w:eastAsiaTheme="minorEastAsia"/>
+          <w:lang w:val="en-GB"/>
+        </w:rPr>
+        <w:t xml:space="preserve"> at the </w:t>
+      </w:r>
+      <w:r>
+        <w:rPr>
+          <w:rFonts w:eastAsiaTheme="minorEastAsia"/>
+          <w:lang w:val="en-GB"/>
+        </w:rPr>
+        <w:t>1</w:t>
+      </w:r>
+      <w:r>
+        <w:rPr>
+          <w:rFonts w:eastAsiaTheme="minorEastAsia"/>
+          <w:lang w:val="en-GB"/>
+        </w:rPr>
+        <w:t xml:space="preserve">% significance level. The </w:t>
+      </w:r>
+      <w:r>
+        <w:rPr>
+          <w:rFonts w:eastAsiaTheme="minorEastAsia"/>
+          <w:lang w:val="en-GB"/>
+        </w:rPr>
+        <w:t>years as CEO with the</w:t>
+      </w:r>
+      <w:r>
+        <w:rPr>
+          <w:rFonts w:eastAsiaTheme="minorEastAsia"/>
+          <w:lang w:val="en-GB"/>
+        </w:rPr>
+        <w:t xml:space="preserve"> </w:t>
+      </w:r>
+      <w:r>
+        <w:rPr>
+          <w:rFonts w:eastAsiaTheme="minorEastAsia"/>
+          <w:lang w:val="en-GB"/>
+        </w:rPr>
+        <w:t>current company</w:t>
+      </w:r>
+      <w:r>
+        <w:rPr>
+          <w:rFonts w:eastAsiaTheme="minorEastAsia"/>
+          <w:lang w:val="en-GB"/>
+        </w:rPr>
+        <w:t xml:space="preserve"> has a statistically significant effect on CEO salary</w:t>
+      </w:r>
+      <w:r>
+        <w:rPr>
+          <w:rFonts w:eastAsiaTheme="minorEastAsia"/>
+          <w:lang w:val="en-GB"/>
+        </w:rPr>
+        <w:t>.</w:t>
+      </w:r>
+    </w:p>
+    <w:p>
+      <w:pPr>
+        <w:rPr>
+          <w:lang w:val="en-GB"/>
+        </w:rPr>
+      </w:pPr>
+      <w:proofErr w:type="spellStart"/>
+      <m:oMath>
+        <m:r>
+          <m:rPr>
+            <m:nor/>
+          </m:rPr>
+          <w:rPr>
+            <w:rFonts w:ascii="Cambria Math" w:hAnsi="Cambria Math"/>
+            <w:u w:val="single"/>
+            <w:lang w:val="en-GB"/>
+          </w:rPr>
+          <m:t>comten</m:t>
+        </m:r>
+      </m:oMath>
+      <w:proofErr w:type="spellEnd"/>
+      <w:r>
+        <w:rPr>
+          <w:u w:val="single"/>
+          <w:lang w:val="en-GB"/>
+        </w:rPr>
+        <w:t>:</w:t>
+      </w:r>
+      <w:r>
+        <w:rPr>
+          <w:lang w:val="en-GB"/>
+        </w:rPr>
+        <w:t xml:space="preserve"> </w:t>
+      </w:r>
+      <w:r>
+        <w:rPr>
+          <w:lang w:val="en-GB"/>
+        </w:rPr>
+        <w:t xml:space="preserve">A </w:t>
+      </w:r>
+      <w:proofErr w:type="gramStart"/>
+      <w:r>
+        <w:rPr>
+          <w:lang w:val="en-GB"/>
+        </w:rPr>
+        <w:t>one year</w:t>
+      </w:r>
+      <w:proofErr w:type="gramEnd"/>
+      <w:r>
+        <w:rPr>
+          <w:lang w:val="en-GB"/>
+        </w:rPr>
+        <w:t xml:space="preserve"> increase in </w:t>
+      </w:r>
+      <w:r>
+        <w:rPr>
+          <w:lang w:val="en-GB"/>
+        </w:rPr>
+        <w:t xml:space="preserve">total years </w:t>
+      </w:r>
+      <w:r>
+        <w:rPr>
+          <w:lang w:val="en-GB"/>
+        </w:rPr>
+        <w:t xml:space="preserve">of being </w:t>
+      </w:r>
+      <w:r>
+        <w:rPr>
+          <w:lang w:val="en-GB"/>
+        </w:rPr>
+        <w:t>with the company</w:t>
+      </w:r>
+      <w:r>
+        <w:rPr>
+          <w:lang w:val="en-GB"/>
+        </w:rPr>
+        <w:t xml:space="preserve"> is associated with a </w:t>
+      </w:r>
+      <w:r>
+        <w:rPr>
+          <w:lang w:val="en-GB"/>
+        </w:rPr>
+        <w:t>0.9</w:t>
+      </w:r>
+      <w:r>
+        <w:rPr>
+          <w:lang w:val="en-GB"/>
+        </w:rPr>
+        <w:t xml:space="preserve"> </w:t>
+      </w:r>
+      <w:r>
+        <w:rPr>
+          <w:lang w:val="en-GB"/>
+        </w:rPr>
+        <w:t>decrease</w:t>
+      </w:r>
+      <w:r>
+        <w:rPr>
+          <w:lang w:val="en-GB"/>
+        </w:rPr>
+        <w:t xml:space="preserve"> in CEO salary, </w:t>
+      </w:r>
+      <w:r>
+        <w:rPr>
+          <w:lang w:val="en-GB"/>
+        </w:rPr>
+        <w:t>all</w:t>
+      </w:r>
+      <w:r>
+        <w:rPr>
+          <w:lang w:val="en-GB"/>
+        </w:rPr>
+        <w:t xml:space="preserve"> </w:t>
+      </w:r>
+      <w:r>
+        <w:rPr>
+          <w:lang w:val="en-GB"/>
+        </w:rPr>
+        <w:t>other variables held constant.</w:t>
+      </w:r>
+    </w:p>
+    <w:p>
+      <w:pPr>
+        <w:rPr>
+          <w:rFonts w:eastAsiaTheme="minorEastAsia"/>
+          <w:lang w:val="en-GB"/>
+        </w:rPr>
+      </w:pPr>
+      <m:oMath>
+        <m:sSub>
+          <m:sSubPr>
+            <m:ctrlPr>
+              <w:rPr>
+                <w:rFonts w:ascii="Cambria Math" w:hAnsi="Cambria Math"/>
+                <w:i/>
+                <w:lang w:val="en-GB"/>
+              </w:rPr>
+            </m:ctrlPr>
+          </m:sSubPr>
+          <m:e>
+            <m:r>
+              <w:rPr>
+                <w:rFonts w:ascii="Cambria Math" w:hAnsi="Cambria Math"/>
+                <w:lang w:val="en-GB"/>
+              </w:rPr>
+              <m:t>H</m:t>
+            </m:r>
+          </m:e>
+          <m:sub>
+            <m:r>
+              <w:rPr>
+                <w:rFonts w:ascii="Cambria Math" w:hAnsi="Cambria Math"/>
+                <w:lang w:val="en-GB"/>
+              </w:rPr>
+              <m:t>0</m:t>
+            </m:r>
+          </m:sub>
+        </m:sSub>
+        <m:r>
+          <w:rPr>
+            <w:rFonts w:ascii="Cambria Math" w:hAnsi="Cambria Math"/>
+            <w:lang w:val="en-GB"/>
+          </w:rPr>
+          <m:t>:</m:t>
+        </m:r>
+        <m:sSub>
+          <m:sSubPr>
+            <m:ctrlPr>
+              <w:rPr>
+                <w:rFonts w:ascii="Cambria Math" w:hAnsi="Cambria Math"/>
+                <w:i/>
+                <w:lang w:val="en-GB"/>
+              </w:rPr>
+            </m:ctrlPr>
+          </m:sSubPr>
+          <m:e>
+            <m:r>
+              <w:rPr>
+                <w:rFonts w:ascii="Cambria Math" w:hAnsi="Cambria Math"/>
+                <w:lang w:val="en-GB"/>
+              </w:rPr>
+              <m:t>β</m:t>
+            </m:r>
+          </m:e>
+          <m:sub>
+            <m:r>
+              <w:rPr>
+                <w:rFonts w:ascii="Cambria Math" w:hAnsi="Cambria Math"/>
+                <w:lang w:val="en-GB"/>
+              </w:rPr>
+              <m:t>5</m:t>
+            </m:r>
+          </m:sub>
+        </m:sSub>
+        <m:r>
+          <w:rPr>
+            <w:rFonts w:ascii="Cambria Math" w:hAnsi="Cambria Math"/>
+            <w:lang w:val="en-GB"/>
+          </w:rPr>
+          <m:t>=0</m:t>
+        </m:r>
+      </m:oMath>
+      <w:r>
+        <w:rPr>
+          <w:rFonts w:eastAsiaTheme="minorEastAsia"/>
+          <w:lang w:val="en-GB"/>
+        </w:rPr>
+        <w:tab/>
+      </w:r>
+      <m:oMath>
+        <m:sSub>
+          <m:sSubPr>
+            <m:ctrlPr>
+              <w:rPr>
+                <w:rFonts w:ascii="Cambria Math" w:hAnsi="Cambria Math"/>
+                <w:i/>
+                <w:lang w:val="en-GB"/>
+              </w:rPr>
+            </m:ctrlPr>
+          </m:sSubPr>
+          <m:e>
+            <m:r>
+              <w:rPr>
+                <w:rFonts w:ascii="Cambria Math" w:hAnsi="Cambria Math"/>
+                <w:lang w:val="en-GB"/>
+              </w:rPr>
+              <m:t>H</m:t>
+            </m:r>
+          </m:e>
+          <m:sub>
+            <m:r>
+              <w:rPr>
+                <w:rFonts w:ascii="Cambria Math" w:hAnsi="Cambria Math"/>
+                <w:lang w:val="en-GB"/>
+              </w:rPr>
+              <m:t>1</m:t>
+            </m:r>
+          </m:sub>
+        </m:sSub>
+        <m:r>
+          <w:rPr>
+            <w:rFonts w:ascii="Cambria Math" w:hAnsi="Cambria Math"/>
+            <w:lang w:val="en-GB"/>
+          </w:rPr>
+          <m:t>:</m:t>
+        </m:r>
+        <m:sSub>
+          <m:sSubPr>
+            <m:ctrlPr>
+              <w:rPr>
+                <w:rFonts w:ascii="Cambria Math" w:hAnsi="Cambria Math"/>
+                <w:i/>
+                <w:lang w:val="en-GB"/>
+              </w:rPr>
+            </m:ctrlPr>
+          </m:sSubPr>
+          <m:e>
+            <m:r>
+              <w:rPr>
+                <w:rFonts w:ascii="Cambria Math" w:hAnsi="Cambria Math"/>
+                <w:lang w:val="en-GB"/>
+              </w:rPr>
+              <m:t>β</m:t>
+            </m:r>
+          </m:e>
+          <m:sub>
+            <m:r>
+              <w:rPr>
+                <w:rFonts w:ascii="Cambria Math" w:hAnsi="Cambria Math"/>
+                <w:lang w:val="en-GB"/>
+              </w:rPr>
+              <m:t>5</m:t>
+            </m:r>
+          </m:sub>
+        </m:sSub>
+        <m:r>
+          <w:rPr>
+            <w:rFonts w:ascii="Cambria Math" w:hAnsi="Cambria Math"/>
+            <w:lang w:val="en-GB"/>
+          </w:rPr>
+          <m:t>≠0</m:t>
+        </m:r>
+      </m:oMath>
+    </w:p>
+    <w:p>
+      <w:pPr>
+        <w:rPr>
+          <w:rFonts w:eastAsiaTheme="minorEastAsia"/>
+          <w:lang w:val="en-GB"/>
+        </w:rPr>
+      </w:pPr>
+      <m:oMathPara>
+        <m:oMath>
+          <m:r>
+            <w:rPr>
+              <w:rFonts w:ascii="Cambria Math" w:eastAsiaTheme="minorEastAsia" w:hAnsi="Cambria Math"/>
+              <w:lang w:val="en-GB"/>
+            </w:rPr>
+            <m:t>t=</m:t>
+          </m:r>
+          <m:f>
+            <m:fPr>
+              <m:ctrlPr>
+                <w:rPr>
+                  <w:rFonts w:ascii="Cambria Math" w:eastAsiaTheme="minorEastAsia" w:hAnsi="Cambria Math"/>
+                  <w:i/>
+                  <w:lang w:val="en-GB"/>
+                </w:rPr>
+              </m:ctrlPr>
+            </m:fPr>
+            <m:num>
+              <m:acc>
+                <m:accPr>
+                  <m:ctrlPr>
+                    <w:rPr>
+                      <w:rFonts w:ascii="Cambria Math" w:eastAsiaTheme="minorEastAsia" w:hAnsi="Cambria Math"/>
+                      <w:i/>
+                      <w:lang w:val="en-GB"/>
+                    </w:rPr>
+                  </m:ctrlPr>
+                </m:accPr>
+                <m:e>
+                  <m:sSub>
+                    <m:sSubPr>
+                      <m:ctrlPr>
+                        <w:rPr>
+                          <w:rFonts w:ascii="Cambria Math" w:eastAsiaTheme="minorEastAsia" w:hAnsi="Cambria Math"/>
+                          <w:i/>
+                          <w:lang w:val="en-GB"/>
+                        </w:rPr>
+                      </m:ctrlPr>
+                    </m:sSubPr>
+                    <m:e>
+                      <m:r>
+                        <w:rPr>
+                          <w:rFonts w:ascii="Cambria Math" w:eastAsiaTheme="minorEastAsia" w:hAnsi="Cambria Math"/>
+                          <w:lang w:val="en-GB"/>
+                        </w:rPr>
+                        <m:t>β</m:t>
+                      </m:r>
+                    </m:e>
+                    <m:sub>
+                      <m:r>
+                        <w:rPr>
+                          <w:rFonts w:ascii="Cambria Math" w:eastAsiaTheme="minorEastAsia" w:hAnsi="Cambria Math"/>
+                          <w:lang w:val="en-GB"/>
+                        </w:rPr>
+                        <m:t>5</m:t>
+                      </m:r>
+                    </m:sub>
+                  </m:sSub>
+                </m:e>
+              </m:acc>
+            </m:num>
+            <m:den>
+              <m:r>
+                <m:rPr>
+                  <m:nor/>
+                </m:rPr>
+                <w:rPr>
+                  <w:rFonts w:ascii="Cambria Math" w:eastAsiaTheme="minorEastAsia" w:hAnsi="Cambria Math"/>
+                  <w:lang w:val="en-GB"/>
+                </w:rPr>
+                <m:t>se</m:t>
+              </m:r>
+              <m:d>
+                <m:dPr>
+                  <m:ctrlPr>
+                    <w:rPr>
+                      <w:rFonts w:ascii="Cambria Math" w:eastAsiaTheme="minorEastAsia" w:hAnsi="Cambria Math"/>
+                      <w:i/>
+                      <w:lang w:val="en-GB"/>
+                    </w:rPr>
+                  </m:ctrlPr>
+                </m:dPr>
+                <m:e>
+                  <m:acc>
+                    <m:accPr>
+                      <m:ctrlPr>
+                        <w:rPr>
+                          <w:rFonts w:ascii="Cambria Math" w:eastAsiaTheme="minorEastAsia" w:hAnsi="Cambria Math"/>
+                          <w:i/>
+                          <w:lang w:val="en-GB"/>
+                        </w:rPr>
+                      </m:ctrlPr>
+                    </m:accPr>
+                    <m:e>
+                      <m:sSub>
+                        <m:sSubPr>
+                          <m:ctrlPr>
+                            <w:rPr>
+                              <w:rFonts w:ascii="Cambria Math" w:eastAsiaTheme="minorEastAsia" w:hAnsi="Cambria Math"/>
+                              <w:i/>
+                              <w:lang w:val="en-GB"/>
+                            </w:rPr>
+                          </m:ctrlPr>
+                        </m:sSubPr>
+                        <m:e>
+                          <m:r>
+                            <w:rPr>
+                              <w:rFonts w:ascii="Cambria Math" w:eastAsiaTheme="minorEastAsia" w:hAnsi="Cambria Math"/>
+                              <w:lang w:val="en-GB"/>
+                            </w:rPr>
+                            <m:t>β</m:t>
+                          </m:r>
+                        </m:e>
+                        <m:sub>
+                          <m:r>
+                            <w:rPr>
+                              <w:rFonts w:ascii="Cambria Math" w:eastAsiaTheme="minorEastAsia" w:hAnsi="Cambria Math"/>
+                              <w:lang w:val="en-GB"/>
+                            </w:rPr>
+                            <m:t>5</m:t>
+                          </m:r>
+                        </m:sub>
+                      </m:sSub>
+                    </m:e>
+                  </m:acc>
+                </m:e>
+              </m:d>
+            </m:den>
+          </m:f>
+          <m:r>
+            <w:rPr>
+              <w:rFonts w:ascii="Cambria Math" w:eastAsiaTheme="minorEastAsia" w:hAnsi="Cambria Math"/>
+              <w:lang w:val="en-GB"/>
+            </w:rPr>
+            <m:t>=</m:t>
+          </m:r>
+          <m:f>
+            <m:fPr>
+              <m:ctrlPr>
+                <w:rPr>
+                  <w:rFonts w:ascii="Cambria Math" w:eastAsiaTheme="minorEastAsia" w:hAnsi="Cambria Math"/>
+                  <w:i/>
+                  <w:lang w:val="en-GB"/>
+                </w:rPr>
+              </m:ctrlPr>
+            </m:fPr>
+            <m:num>
+              <m:r>
+                <w:rPr>
+                  <w:rFonts w:ascii="Cambria Math" w:eastAsiaTheme="minorEastAsia" w:hAnsi="Cambria Math"/>
+                  <w:lang w:val="en-GB"/>
+                </w:rPr>
+                <m:t>-</m:t>
+              </m:r>
+              <m:r>
+                <w:rPr>
+                  <w:rFonts w:ascii="Cambria Math" w:eastAsiaTheme="minorEastAsia" w:hAnsi="Cambria Math"/>
+                  <w:lang w:val="en-GB"/>
+                </w:rPr>
+                <m:t>.</m:t>
+              </m:r>
+              <m:r>
+                <w:rPr>
+                  <w:rFonts w:ascii="Cambria Math" w:eastAsiaTheme="minorEastAsia" w:hAnsi="Cambria Math"/>
+                  <w:lang w:val="en-GB"/>
+                </w:rPr>
+                <m:t>009</m:t>
+              </m:r>
+            </m:num>
+            <m:den>
+              <m:r>
+                <w:rPr>
+                  <w:rFonts w:ascii="Cambria Math" w:eastAsiaTheme="minorEastAsia" w:hAnsi="Cambria Math"/>
+                  <w:lang w:val="en-GB"/>
+                </w:rPr>
+                <m:t>.0</m:t>
+              </m:r>
+              <m:r>
+                <w:rPr>
+                  <w:rFonts w:ascii="Cambria Math" w:eastAsiaTheme="minorEastAsia" w:hAnsi="Cambria Math"/>
+                  <w:lang w:val="en-GB"/>
+                </w:rPr>
+                <m:t>03</m:t>
+              </m:r>
+            </m:den>
+          </m:f>
+          <m:r>
+            <w:rPr>
+              <w:rFonts w:ascii="Cambria Math" w:eastAsiaTheme="minorEastAsia" w:hAnsi="Cambria Math"/>
+              <w:lang w:val="en-GB"/>
+            </w:rPr>
+            <m:t>=-3</m:t>
+          </m:r>
+        </m:oMath>
+      </m:oMathPara>
+    </w:p>
+    <w:p>
+      <w:pPr>
+        <w:rPr>
+          <w:lang w:val="en-GB"/>
+        </w:rPr>
+      </w:pPr>
+      <w:r>
+        <w:rPr>
+          <w:lang w:val="en-GB"/>
+        </w:rPr>
+        <w:drawing>
+          <wp:inline distT="0" distB="0" distL="0" distR="0" wp14:anchorId="33A4366A" wp14:editId="2374BF2D">
+            <wp:extent cx="5760720" cy="454660"/>
+            <wp:effectExtent l="0" t="0" r="0" b="2540"/>
+            <wp:docPr id="8" name="Grafik 8"/>
+            <wp:cNvGraphicFramePr>
+              <a:graphicFrameLocks xmlns:a="http://schemas.openxmlformats.org/drawingml/2006/main" noChangeAspect="1"/>
+            </wp:cNvGraphicFramePr>
+            <a:graphic xmlns:a="http://schemas.openxmlformats.org/drawingml/2006/main">
+              <a:graphicData uri="http://schemas.openxmlformats.org/drawingml/2006/picture">
+                <pic:pic xmlns:pic="http://schemas.openxmlformats.org/drawingml/2006/picture">
+                  <pic:nvPicPr>
+                    <pic:cNvPr id="1" name=""/>
+                    <pic:cNvPicPr/>
+                  </pic:nvPicPr>
+                  <pic:blipFill>
+                    <a:blip r:embed="rId13"/>
+                    <a:stretch>
+                      <a:fillRect/>
+                    </a:stretch>
+                  </pic:blipFill>
+                  <pic:spPr>
+                    <a:xfrm>
+                      <a:off x="0" y="0"/>
+                      <a:ext cx="5760720" cy="454660"/>
+                    </a:xfrm>
+                    <a:prstGeom prst="rect">
+                      <a:avLst/>
+                    </a:prstGeom>
+                  </pic:spPr>
+                </pic:pic>
+              </a:graphicData>
+            </a:graphic>
+          </wp:inline>
+        </w:drawing>
+      </w:r>
+    </w:p>
+    <w:p>
+      <w:pPr>
+        <w:rPr>
+          <w:rFonts w:eastAsiaTheme="minorEastAsia"/>
+          <w:lang w:val="en-GB"/>
+        </w:rPr>
+      </w:pPr>
+      <w:r>
+        <w:rPr>
+          <w:rFonts w:eastAsiaTheme="minorEastAsia"/>
+          <w:lang w:val="en-GB"/>
+        </w:rPr>
+        <w:lastRenderedPageBreak/>
+        <w:t xml:space="preserve">As </w:t>
+      </w:r>
+      <m:oMath>
+        <m:r>
+          <w:rPr>
+            <w:rFonts w:ascii="Cambria Math" w:eastAsiaTheme="minorEastAsia" w:hAnsi="Cambria Math"/>
+            <w:lang w:val="en-GB"/>
+          </w:rPr>
+          <m:t>0.00</m:t>
+        </m:r>
+        <m:r>
+          <w:rPr>
+            <w:rFonts w:ascii="Cambria Math" w:eastAsiaTheme="minorEastAsia" w:hAnsi="Cambria Math"/>
+            <w:lang w:val="en-GB"/>
+          </w:rPr>
+          <m:t>3</m:t>
+        </m:r>
+        <m:r>
+          <w:rPr>
+            <w:rFonts w:ascii="Cambria Math" w:eastAsiaTheme="minorEastAsia" w:hAnsi="Cambria Math"/>
+            <w:lang w:val="en-GB"/>
+          </w:rPr>
+          <m:t>&lt;0.01</m:t>
+        </m:r>
+      </m:oMath>
+      <w:r>
+        <w:rPr>
+          <w:rFonts w:eastAsiaTheme="minorEastAsia"/>
+          <w:lang w:val="en-GB"/>
+        </w:rPr>
+        <w:t xml:space="preserve"> we can reject </w:t>
+      </w:r>
+      <m:oMath>
+        <m:sSub>
+          <m:sSubPr>
+            <m:ctrlPr>
+              <w:rPr>
+                <w:rFonts w:ascii="Cambria Math" w:hAnsi="Cambria Math"/>
+                <w:i/>
+                <w:lang w:val="en-GB"/>
+              </w:rPr>
+            </m:ctrlPr>
+          </m:sSubPr>
+          <m:e>
+            <m:r>
+              <w:rPr>
+                <w:rFonts w:ascii="Cambria Math" w:hAnsi="Cambria Math"/>
+                <w:lang w:val="en-GB"/>
+              </w:rPr>
+              <m:t>H</m:t>
+            </m:r>
+          </m:e>
+          <m:sub>
+            <m:r>
+              <w:rPr>
+                <w:rFonts w:ascii="Cambria Math" w:hAnsi="Cambria Math"/>
+                <w:lang w:val="en-GB"/>
+              </w:rPr>
+              <m:t>0</m:t>
+            </m:r>
+          </m:sub>
+        </m:sSub>
+      </m:oMath>
+      <w:r>
+        <w:rPr>
+          <w:rFonts w:eastAsiaTheme="minorEastAsia"/>
+          <w:lang w:val="en-GB"/>
+        </w:rPr>
+        <w:t xml:space="preserve"> at the 1% significance level. The </w:t>
+      </w:r>
+      <w:r>
+        <w:rPr>
+          <w:rFonts w:eastAsiaTheme="minorEastAsia"/>
+          <w:lang w:val="en-GB"/>
+        </w:rPr>
+        <w:t xml:space="preserve">total </w:t>
+      </w:r>
+      <w:proofErr w:type="gramStart"/>
+      <w:r>
+        <w:rPr>
+          <w:rFonts w:eastAsiaTheme="minorEastAsia"/>
+          <w:lang w:val="en-GB"/>
+        </w:rPr>
+        <w:t>years</w:t>
+      </w:r>
+      <w:proofErr w:type="gramEnd"/>
+      <w:r>
+        <w:rPr>
+          <w:rFonts w:eastAsiaTheme="minorEastAsia"/>
+          <w:lang w:val="en-GB"/>
+        </w:rPr>
+        <w:t xml:space="preserve"> with the company</w:t>
+      </w:r>
+      <w:r>
+        <w:rPr>
+          <w:rFonts w:eastAsiaTheme="minorEastAsia"/>
+          <w:lang w:val="en-GB"/>
+        </w:rPr>
+        <w:t xml:space="preserve"> has a statistically significant effect on CEO salary</w:t>
+      </w:r>
+      <w:r>
+        <w:rPr>
+          <w:rFonts w:eastAsiaTheme="minorEastAsia"/>
+          <w:lang w:val="en-GB"/>
+        </w:rPr>
+        <w:t>.</w:t>
       </w:r>
     </w:p>
     <w:p>
@@ -1859,7 +3111,7 @@
                     <pic:cNvPicPr/>
                   </pic:nvPicPr>
                   <pic:blipFill rotWithShape="1">
-                    <a:blip r:embed="rId7"/>
+                    <a:blip r:embed="rId8"/>
                     <a:srcRect l="84894" r="10166"/>
                     <a:stretch/>
                   </pic:blipFill>
@@ -1890,15 +3142,647 @@
     <w:p>
       <w:pPr>
         <w:rPr>
+          <w:rFonts w:eastAsiaTheme="minorEastAsia"/>
           <w:lang w:val="en-GB"/>
         </w:rPr>
       </w:pPr>
-      <w:r>
-        <w:rPr>
-          <w:lang w:val="en-GB"/>
-        </w:rPr>
-        <w:t>text</w:t>
-      </w:r>
+      <m:oMath>
+        <m:sSub>
+          <m:sSubPr>
+            <m:ctrlPr>
+              <w:rPr>
+                <w:rFonts w:ascii="Cambria Math" w:hAnsi="Cambria Math"/>
+                <w:i/>
+                <w:lang w:val="en-GB"/>
+              </w:rPr>
+            </m:ctrlPr>
+          </m:sSubPr>
+          <m:e>
+            <m:r>
+              <w:rPr>
+                <w:rFonts w:ascii="Cambria Math" w:hAnsi="Cambria Math"/>
+                <w:lang w:val="en-GB"/>
+              </w:rPr>
+              <m:t>H</m:t>
+            </m:r>
+          </m:e>
+          <m:sub>
+            <m:r>
+              <w:rPr>
+                <w:rFonts w:ascii="Cambria Math" w:hAnsi="Cambria Math"/>
+                <w:lang w:val="en-GB"/>
+              </w:rPr>
+              <m:t>0</m:t>
+            </m:r>
+          </m:sub>
+        </m:sSub>
+        <m:r>
+          <w:rPr>
+            <w:rFonts w:ascii="Cambria Math" w:hAnsi="Cambria Math"/>
+            <w:lang w:val="en-GB"/>
+          </w:rPr>
+          <m:t>:</m:t>
+        </m:r>
+        <m:sSub>
+          <m:sSubPr>
+            <m:ctrlPr>
+              <w:rPr>
+                <w:rFonts w:ascii="Cambria Math" w:hAnsi="Cambria Math"/>
+                <w:i/>
+                <w:lang w:val="en-GB"/>
+              </w:rPr>
+            </m:ctrlPr>
+          </m:sSubPr>
+          <m:e>
+            <m:r>
+              <w:rPr>
+                <w:rFonts w:ascii="Cambria Math" w:hAnsi="Cambria Math"/>
+                <w:lang w:val="en-GB"/>
+              </w:rPr>
+              <m:t>β</m:t>
+            </m:r>
+          </m:e>
+          <m:sub>
+            <m:r>
+              <w:rPr>
+                <w:rFonts w:ascii="Cambria Math" w:hAnsi="Cambria Math"/>
+                <w:lang w:val="en-GB"/>
+              </w:rPr>
+              <m:t>4</m:t>
+            </m:r>
+          </m:sub>
+        </m:sSub>
+        <m:r>
+          <w:rPr>
+            <w:rFonts w:ascii="Cambria Math" w:hAnsi="Cambria Math"/>
+            <w:lang w:val="en-GB"/>
+          </w:rPr>
+          <m:t>=0</m:t>
+        </m:r>
+        <m:r>
+          <w:rPr>
+            <w:rFonts w:ascii="Cambria Math" w:hAnsi="Cambria Math"/>
+            <w:lang w:val="en-GB"/>
+          </w:rPr>
+          <m:t>,</m:t>
+        </m:r>
+        <m:r>
+          <w:rPr>
+            <w:rFonts w:ascii="Cambria Math" w:hAnsi="Cambria Math"/>
+            <w:lang w:val="en-GB"/>
+          </w:rPr>
+          <m:t xml:space="preserve"> </m:t>
+        </m:r>
+        <m:sSub>
+          <m:sSubPr>
+            <m:ctrlPr>
+              <w:rPr>
+                <w:rFonts w:ascii="Cambria Math" w:hAnsi="Cambria Math"/>
+                <w:i/>
+                <w:lang w:val="en-GB"/>
+              </w:rPr>
+            </m:ctrlPr>
+          </m:sSubPr>
+          <m:e>
+            <m:r>
+              <w:rPr>
+                <w:rFonts w:ascii="Cambria Math" w:hAnsi="Cambria Math"/>
+                <w:lang w:val="en-GB"/>
+              </w:rPr>
+              <m:t>β</m:t>
+            </m:r>
+          </m:e>
+          <m:sub>
+            <m:r>
+              <w:rPr>
+                <w:rFonts w:ascii="Cambria Math" w:hAnsi="Cambria Math"/>
+                <w:lang w:val="en-GB"/>
+              </w:rPr>
+              <m:t>5</m:t>
+            </m:r>
+          </m:sub>
+        </m:sSub>
+        <m:r>
+          <w:rPr>
+            <w:rFonts w:ascii="Cambria Math" w:hAnsi="Cambria Math"/>
+            <w:lang w:val="en-GB"/>
+          </w:rPr>
+          <m:t>=0</m:t>
+        </m:r>
+      </m:oMath>
+      <w:r>
+        <w:rPr>
+          <w:rFonts w:eastAsiaTheme="minorEastAsia"/>
+          <w:lang w:val="en-GB"/>
+        </w:rPr>
+        <w:tab/>
+      </w:r>
+      <m:oMath>
+        <m:sSub>
+          <m:sSubPr>
+            <m:ctrlPr>
+              <w:rPr>
+                <w:rFonts w:ascii="Cambria Math" w:hAnsi="Cambria Math"/>
+                <w:i/>
+                <w:lang w:val="en-GB"/>
+              </w:rPr>
+            </m:ctrlPr>
+          </m:sSubPr>
+          <m:e>
+            <m:r>
+              <w:rPr>
+                <w:rFonts w:ascii="Cambria Math" w:hAnsi="Cambria Math"/>
+                <w:lang w:val="en-GB"/>
+              </w:rPr>
+              <m:t>H</m:t>
+            </m:r>
+          </m:e>
+          <m:sub>
+            <m:r>
+              <w:rPr>
+                <w:rFonts w:ascii="Cambria Math" w:hAnsi="Cambria Math"/>
+                <w:lang w:val="en-GB"/>
+              </w:rPr>
+              <m:t>1</m:t>
+            </m:r>
+          </m:sub>
+        </m:sSub>
+        <m:r>
+          <w:rPr>
+            <w:rFonts w:ascii="Cambria Math" w:hAnsi="Cambria Math"/>
+            <w:lang w:val="en-GB"/>
+          </w:rPr>
+          <m:t>:</m:t>
+        </m:r>
+        <m:sSub>
+          <m:sSubPr>
+            <m:ctrlPr>
+              <w:rPr>
+                <w:rFonts w:ascii="Cambria Math" w:hAnsi="Cambria Math"/>
+                <w:i/>
+                <w:lang w:val="en-GB"/>
+              </w:rPr>
+            </m:ctrlPr>
+          </m:sSubPr>
+          <m:e>
+            <m:r>
+              <w:rPr>
+                <w:rFonts w:ascii="Cambria Math" w:hAnsi="Cambria Math"/>
+                <w:lang w:val="en-GB"/>
+              </w:rPr>
+              <m:t>β</m:t>
+            </m:r>
+          </m:e>
+          <m:sub>
+            <m:r>
+              <w:rPr>
+                <w:rFonts w:ascii="Cambria Math" w:hAnsi="Cambria Math"/>
+                <w:lang w:val="en-GB"/>
+              </w:rPr>
+              <m:t>4</m:t>
+            </m:r>
+          </m:sub>
+        </m:sSub>
+        <m:r>
+          <w:rPr>
+            <w:rFonts w:ascii="Cambria Math" w:hAnsi="Cambria Math"/>
+            <w:lang w:val="en-GB"/>
+          </w:rPr>
+          <m:t>≠</m:t>
+        </m:r>
+        <m:r>
+          <w:rPr>
+            <w:rFonts w:ascii="Cambria Math" w:hAnsi="Cambria Math"/>
+            <w:lang w:val="en-GB"/>
+          </w:rPr>
+          <m:t xml:space="preserve">0, </m:t>
+        </m:r>
+        <m:sSub>
+          <m:sSubPr>
+            <m:ctrlPr>
+              <w:rPr>
+                <w:rFonts w:ascii="Cambria Math" w:hAnsi="Cambria Math"/>
+                <w:i/>
+                <w:lang w:val="en-GB"/>
+              </w:rPr>
+            </m:ctrlPr>
+          </m:sSubPr>
+          <m:e>
+            <m:r>
+              <w:rPr>
+                <w:rFonts w:ascii="Cambria Math" w:hAnsi="Cambria Math"/>
+                <w:lang w:val="en-GB"/>
+              </w:rPr>
+              <m:t>β</m:t>
+            </m:r>
+          </m:e>
+          <m:sub>
+            <m:r>
+              <w:rPr>
+                <w:rFonts w:ascii="Cambria Math" w:hAnsi="Cambria Math"/>
+                <w:lang w:val="en-GB"/>
+              </w:rPr>
+              <m:t>5</m:t>
+            </m:r>
+          </m:sub>
+        </m:sSub>
+        <m:r>
+          <w:rPr>
+            <w:rFonts w:ascii="Cambria Math" w:hAnsi="Cambria Math"/>
+            <w:lang w:val="en-GB"/>
+          </w:rPr>
+          <m:t>≠</m:t>
+        </m:r>
+        <m:r>
+          <w:rPr>
+            <w:rFonts w:ascii="Cambria Math" w:hAnsi="Cambria Math"/>
+            <w:lang w:val="en-GB"/>
+          </w:rPr>
+          <m:t>0</m:t>
+        </m:r>
+      </m:oMath>
+    </w:p>
+    <w:p>
+      <w:pPr>
+        <w:rPr>
+          <w:rFonts w:eastAsiaTheme="minorEastAsia"/>
+          <w:lang w:val="en-GB"/>
+        </w:rPr>
+      </w:pPr>
+      <m:oMathPara>
+        <m:oMath>
+          <m:r>
+            <w:rPr>
+              <w:rFonts w:ascii="Cambria Math" w:hAnsi="Cambria Math"/>
+              <w:lang w:val="en-GB"/>
+            </w:rPr>
+            <m:t>F=</m:t>
+          </m:r>
+          <m:f>
+            <m:fPr>
+              <m:ctrlPr>
+                <w:rPr>
+                  <w:rFonts w:ascii="Cambria Math" w:hAnsi="Cambria Math"/>
+                  <w:i/>
+                  <w:lang w:val="en-GB"/>
+                </w:rPr>
+              </m:ctrlPr>
+            </m:fPr>
+            <m:num>
+              <m:f>
+                <m:fPr>
+                  <m:type m:val="lin"/>
+                  <m:ctrlPr>
+                    <w:rPr>
+                      <w:rFonts w:ascii="Cambria Math" w:hAnsi="Cambria Math"/>
+                      <w:i/>
+                      <w:lang w:val="en-GB"/>
+                    </w:rPr>
+                  </m:ctrlPr>
+                </m:fPr>
+                <m:num>
+                  <m:d>
+                    <m:dPr>
+                      <m:ctrlPr>
+                        <w:rPr>
+                          <w:rFonts w:ascii="Cambria Math" w:hAnsi="Cambria Math"/>
+                          <w:i/>
+                          <w:lang w:val="en-GB"/>
+                        </w:rPr>
+                      </m:ctrlPr>
+                    </m:dPr>
+                    <m:e>
+                      <m:sSubSup>
+                        <m:sSubSupPr>
+                          <m:ctrlPr>
+                            <w:rPr>
+                              <w:rFonts w:ascii="Cambria Math" w:hAnsi="Cambria Math"/>
+                              <w:i/>
+                              <w:lang w:val="en-GB"/>
+                            </w:rPr>
+                          </m:ctrlPr>
+                        </m:sSubSupPr>
+                        <m:e>
+                          <m:r>
+                            <w:rPr>
+                              <w:rFonts w:ascii="Cambria Math" w:hAnsi="Cambria Math"/>
+                              <w:lang w:val="en-GB"/>
+                            </w:rPr>
+                            <m:t>R</m:t>
+                          </m:r>
+                        </m:e>
+                        <m:sub>
+                          <m:r>
+                            <w:rPr>
+                              <w:rFonts w:ascii="Cambria Math" w:hAnsi="Cambria Math"/>
+                              <w:lang w:val="en-GB"/>
+                            </w:rPr>
+                            <m:t>ur</m:t>
+                          </m:r>
+                        </m:sub>
+                        <m:sup>
+                          <m:r>
+                            <w:rPr>
+                              <w:rFonts w:ascii="Cambria Math" w:hAnsi="Cambria Math"/>
+                              <w:lang w:val="en-GB"/>
+                            </w:rPr>
+                            <m:t>2</m:t>
+                          </m:r>
+                        </m:sup>
+                      </m:sSubSup>
+                      <m:r>
+                        <w:rPr>
+                          <w:rFonts w:ascii="Cambria Math" w:hAnsi="Cambria Math"/>
+                          <w:lang w:val="en-GB"/>
+                        </w:rPr>
+                        <m:t>-</m:t>
+                      </m:r>
+                      <m:sSubSup>
+                        <m:sSubSupPr>
+                          <m:ctrlPr>
+                            <w:rPr>
+                              <w:rFonts w:ascii="Cambria Math" w:hAnsi="Cambria Math"/>
+                              <w:i/>
+                              <w:lang w:val="en-GB"/>
+                            </w:rPr>
+                          </m:ctrlPr>
+                        </m:sSubSupPr>
+                        <m:e>
+                          <m:r>
+                            <w:rPr>
+                              <w:rFonts w:ascii="Cambria Math" w:hAnsi="Cambria Math"/>
+                              <w:lang w:val="en-GB"/>
+                            </w:rPr>
+                            <m:t>R</m:t>
+                          </m:r>
+                        </m:e>
+                        <m:sub>
+                          <m:r>
+                            <w:rPr>
+                              <w:rFonts w:ascii="Cambria Math" w:hAnsi="Cambria Math"/>
+                              <w:lang w:val="en-GB"/>
+                            </w:rPr>
+                            <m:t>r</m:t>
+                          </m:r>
+                        </m:sub>
+                        <m:sup>
+                          <m:r>
+                            <w:rPr>
+                              <w:rFonts w:ascii="Cambria Math" w:hAnsi="Cambria Math"/>
+                              <w:lang w:val="en-GB"/>
+                            </w:rPr>
+                            <m:t>2</m:t>
+                          </m:r>
+                        </m:sup>
+                      </m:sSubSup>
+                    </m:e>
+                  </m:d>
+                </m:num>
+                <m:den>
+                  <m:r>
+                    <w:rPr>
+                      <w:rFonts w:ascii="Cambria Math" w:hAnsi="Cambria Math"/>
+                      <w:lang w:val="en-GB"/>
+                    </w:rPr>
+                    <m:t>q</m:t>
+                  </m:r>
+                </m:den>
+              </m:f>
+            </m:num>
+            <m:den>
+              <m:f>
+                <m:fPr>
+                  <m:type m:val="lin"/>
+                  <m:ctrlPr>
+                    <w:rPr>
+                      <w:rFonts w:ascii="Cambria Math" w:hAnsi="Cambria Math"/>
+                      <w:i/>
+                      <w:lang w:val="en-GB"/>
+                    </w:rPr>
+                  </m:ctrlPr>
+                </m:fPr>
+                <m:num>
+                  <m:d>
+                    <m:dPr>
+                      <m:ctrlPr>
+                        <w:rPr>
+                          <w:rFonts w:ascii="Cambria Math" w:hAnsi="Cambria Math"/>
+                          <w:i/>
+                          <w:lang w:val="en-GB"/>
+                        </w:rPr>
+                      </m:ctrlPr>
+                    </m:dPr>
+                    <m:e>
+                      <m:r>
+                        <w:rPr>
+                          <w:rFonts w:ascii="Cambria Math" w:hAnsi="Cambria Math"/>
+                          <w:lang w:val="en-GB"/>
+                        </w:rPr>
+                        <m:t>1-</m:t>
+                      </m:r>
+                      <m:sSubSup>
+                        <m:sSubSupPr>
+                          <m:ctrlPr>
+                            <w:rPr>
+                              <w:rFonts w:ascii="Cambria Math" w:hAnsi="Cambria Math"/>
+                              <w:i/>
+                              <w:lang w:val="en-GB"/>
+                            </w:rPr>
+                          </m:ctrlPr>
+                        </m:sSubSupPr>
+                        <m:e>
+                          <m:r>
+                            <w:rPr>
+                              <w:rFonts w:ascii="Cambria Math" w:hAnsi="Cambria Math"/>
+                              <w:lang w:val="en-GB"/>
+                            </w:rPr>
+                            <m:t>R</m:t>
+                          </m:r>
+                        </m:e>
+                        <m:sub>
+                          <m:r>
+                            <w:rPr>
+                              <w:rFonts w:ascii="Cambria Math" w:hAnsi="Cambria Math"/>
+                              <w:lang w:val="en-GB"/>
+                            </w:rPr>
+                            <m:t>ur</m:t>
+                          </m:r>
+                        </m:sub>
+                        <m:sup>
+                          <m:r>
+                            <w:rPr>
+                              <w:rFonts w:ascii="Cambria Math" w:hAnsi="Cambria Math"/>
+                              <w:lang w:val="en-GB"/>
+                            </w:rPr>
+                            <m:t>2</m:t>
+                          </m:r>
+                        </m:sup>
+                      </m:sSubSup>
+                    </m:e>
+                  </m:d>
+                </m:num>
+                <m:den>
+                  <m:d>
+                    <m:dPr>
+                      <m:ctrlPr>
+                        <w:rPr>
+                          <w:rFonts w:ascii="Cambria Math" w:hAnsi="Cambria Math"/>
+                          <w:i/>
+                          <w:lang w:val="en-GB"/>
+                        </w:rPr>
+                      </m:ctrlPr>
+                    </m:dPr>
+                    <m:e>
+                      <m:r>
+                        <w:rPr>
+                          <w:rFonts w:ascii="Cambria Math" w:hAnsi="Cambria Math"/>
+                          <w:lang w:val="en-GB"/>
+                        </w:rPr>
+                        <m:t>n-k-1</m:t>
+                      </m:r>
+                    </m:e>
+                  </m:d>
+                </m:den>
+              </m:f>
+            </m:den>
+          </m:f>
+          <m:r>
+            <w:rPr>
+              <w:rFonts w:ascii="Cambria Math" w:hAnsi="Cambria Math"/>
+              <w:lang w:val="en-GB"/>
+            </w:rPr>
+            <m:t>=</m:t>
+          </m:r>
+          <m:f>
+            <m:fPr>
+              <m:ctrlPr>
+                <w:rPr>
+                  <w:rFonts w:ascii="Cambria Math" w:hAnsi="Cambria Math"/>
+                  <w:i/>
+                  <w:lang w:val="en-GB"/>
+                </w:rPr>
+              </m:ctrlPr>
+            </m:fPr>
+            <m:num>
+              <m:f>
+                <m:fPr>
+                  <m:type m:val="lin"/>
+                  <m:ctrlPr>
+                    <w:rPr>
+                      <w:rFonts w:ascii="Cambria Math" w:hAnsi="Cambria Math"/>
+                      <w:i/>
+                      <w:lang w:val="en-GB"/>
+                    </w:rPr>
+                  </m:ctrlPr>
+                </m:fPr>
+                <m:num>
+                  <m:d>
+                    <m:dPr>
+                      <m:ctrlPr>
+                        <w:rPr>
+                          <w:rFonts w:ascii="Cambria Math" w:hAnsi="Cambria Math"/>
+                          <w:i/>
+                          <w:lang w:val="en-GB"/>
+                        </w:rPr>
+                      </m:ctrlPr>
+                    </m:dPr>
+                    <m:e>
+                      <m:r>
+                        <w:rPr>
+                          <w:rFonts w:ascii="Cambria Math" w:hAnsi="Cambria Math"/>
+                          <w:lang w:val="en-GB"/>
+                        </w:rPr>
+                        <m:t>.353-.303</m:t>
+                      </m:r>
+                    </m:e>
+                  </m:d>
+                </m:num>
+                <m:den>
+                  <m:r>
+                    <w:rPr>
+                      <w:rFonts w:ascii="Cambria Math" w:hAnsi="Cambria Math"/>
+                      <w:lang w:val="en-GB"/>
+                    </w:rPr>
+                    <m:t>2</m:t>
+                  </m:r>
+                </m:den>
+              </m:f>
+            </m:num>
+            <m:den>
+              <m:f>
+                <m:fPr>
+                  <m:type m:val="lin"/>
+                  <m:ctrlPr>
+                    <w:rPr>
+                      <w:rFonts w:ascii="Cambria Math" w:hAnsi="Cambria Math"/>
+                      <w:i/>
+                      <w:lang w:val="en-GB"/>
+                    </w:rPr>
+                  </m:ctrlPr>
+                </m:fPr>
+                <m:num>
+                  <m:d>
+                    <m:dPr>
+                      <m:ctrlPr>
+                        <w:rPr>
+                          <w:rFonts w:ascii="Cambria Math" w:hAnsi="Cambria Math"/>
+                          <w:i/>
+                          <w:lang w:val="en-GB"/>
+                        </w:rPr>
+                      </m:ctrlPr>
+                    </m:dPr>
+                    <m:e>
+                      <m:r>
+                        <w:rPr>
+                          <w:rFonts w:ascii="Cambria Math" w:hAnsi="Cambria Math"/>
+                          <w:lang w:val="en-GB"/>
+                        </w:rPr>
+                        <m:t>1-.353</m:t>
+                      </m:r>
+                    </m:e>
+                  </m:d>
+                </m:num>
+                <m:den>
+                  <m:d>
+                    <m:dPr>
+                      <m:ctrlPr>
+                        <w:rPr>
+                          <w:rFonts w:ascii="Cambria Math" w:hAnsi="Cambria Math"/>
+                          <w:i/>
+                          <w:lang w:val="en-GB"/>
+                        </w:rPr>
+                      </m:ctrlPr>
+                    </m:dPr>
+                    <m:e>
+                      <m:r>
+                        <w:rPr>
+                          <w:rFonts w:ascii="Cambria Math" w:hAnsi="Cambria Math"/>
+                          <w:lang w:val="en-GB"/>
+                        </w:rPr>
+                        <m:t>177-5-1</m:t>
+                      </m:r>
+                    </m:e>
+                  </m:d>
+                </m:den>
+              </m:f>
+            </m:den>
+          </m:f>
+          <m:r>
+            <w:rPr>
+              <w:rFonts w:ascii="Cambria Math" w:hAnsi="Cambria Math"/>
+              <w:lang w:val="en-GB"/>
+            </w:rPr>
+            <m:t>≈6.607</m:t>
+          </m:r>
+        </m:oMath>
+      </m:oMathPara>
+    </w:p>
+    <w:p>
+      <w:pPr>
+        <w:rPr>
+          <w:lang w:val="en-GB"/>
+        </w:rPr>
+      </w:pPr>
     </w:p>
     <w:p>
       <w:pPr>
@@ -1928,7 +3812,7 @@
                     <pic:cNvPicPr/>
                   </pic:nvPicPr>
                   <pic:blipFill rotWithShape="1">
-                    <a:blip r:embed="rId7"/>
+                    <a:blip r:embed="rId8"/>
                     <a:srcRect l="89706"/>
                     <a:stretch/>
                   </pic:blipFill>
@@ -1978,8 +3862,8 @@
       </w:pPr>
     </w:p>
     <w:sectPr>
-      <w:headerReference w:type="default" r:id="rId11"/>
-      <w:footerReference w:type="default" r:id="rId12"/>
+      <w:headerReference w:type="default" r:id="rId14"/>
+      <w:footerReference w:type="default" r:id="rId15"/>
       <w:pgSz w:w="11906" w:h="16838"/>
       <w:pgMar w:top="1417" w:right="1417" w:bottom="1134" w:left="1417" w:header="708" w:footer="708" w:gutter="0"/>
       <w:cols w:space="708"/>
@@ -3023,4 +4907,16 @@
     </a:ext>
   </a:extLst>
 </a:theme>
+</file>
+
+<file path=customXml/item1.xml><?xml version="1.0" encoding="utf-8"?>
+<b:Sources xmlns:b="http://schemas.openxmlformats.org/officeDocument/2006/bibliography" xmlns="http://schemas.openxmlformats.org/officeDocument/2006/bibliography" SelectedStyle="\APASixthEditionOfficeOnline.xsl" StyleName="APA" Version="6"/>
+</file>
+
+<file path=customXml/itemProps1.xml><?xml version="1.0" encoding="utf-8"?>
+<ds:datastoreItem xmlns:ds="http://schemas.openxmlformats.org/officeDocument/2006/customXml" ds:itemID="{BD4039F0-7DCA-4A32-B7FC-CD323F56112D}">
+  <ds:schemaRefs>
+    <ds:schemaRef ds:uri="http://schemas.openxmlformats.org/officeDocument/2006/bibliography"/>
+  </ds:schemaRefs>
+</ds:datastoreItem>
 </file>
</xml_diff>

<commit_message>
working on 1 and word
</commit_message>
<xml_diff>
--- a/applied_economics_HW_3_pacher_iby.docx
+++ b/applied_economics_HW_3_pacher_iby.docx
@@ -116,7 +116,43 @@
         <w:rPr>
           <w:lang w:val="en-GB"/>
         </w:rPr>
-        <w:t>The gross domestic product of a country is not only determined by the country's accessible capital.</w:t>
+        <w:t xml:space="preserve">The gross domestic product (GDP) </w:t>
+      </w:r>
+      <w:r>
+        <w:rPr>
+          <w:lang w:val="en-GB"/>
+        </w:rPr>
+        <w:t>of a country is not only determined by the country's accessible capital stock</w:t>
+      </w:r>
+      <w:r>
+        <w:rPr>
+          <w:lang w:val="en-GB"/>
+        </w:rPr>
+        <w:t xml:space="preserve">. Other factors </w:t>
+      </w:r>
+      <w:r>
+        <w:rPr>
+          <w:lang w:val="en-GB"/>
+        </w:rPr>
+        <w:t>affect GDP as well. Population</w:t>
+      </w:r>
+      <w:r>
+        <w:rPr>
+          <w:lang w:val="en-GB"/>
+        </w:rPr>
+        <w:t xml:space="preserve"> together with </w:t>
+      </w:r>
+      <w:r>
+        <w:rPr>
+          <w:lang w:val="en-GB"/>
+        </w:rPr>
+        <w:t>e</w:t>
+      </w:r>
+      <w:r>
+        <w:rPr>
+          <w:lang w:val="en-GB"/>
+        </w:rPr>
+        <w:t>mployment</w:t>
       </w:r>
       <w:r>
         <w:rPr>
@@ -128,7 +164,103 @@
         <w:rPr>
           <w:lang w:val="en-GB"/>
         </w:rPr>
-        <w:t>Other factors like population, employment, technology, human capital factors and productivity effect GDP as well.</w:t>
+        <w:t xml:space="preserve">is associated with the </w:t>
+      </w:r>
+      <w:r>
+        <w:rPr>
+          <w:lang w:val="en-GB"/>
+        </w:rPr>
+        <w:t xml:space="preserve">available </w:t>
+      </w:r>
+      <w:r>
+        <w:rPr>
+          <w:lang w:val="en-GB"/>
+        </w:rPr>
+        <w:t>labour force</w:t>
+      </w:r>
+      <w:r>
+        <w:rPr>
+          <w:lang w:val="en-GB"/>
+        </w:rPr>
+        <w:t xml:space="preserve"> of a country. </w:t>
+      </w:r>
+      <w:r>
+        <w:rPr>
+          <w:lang w:val="en-GB"/>
+        </w:rPr>
+        <w:t xml:space="preserve">The unemployment rate has effect on </w:t>
+      </w:r>
+      <w:r>
+        <w:rPr>
+          <w:lang w:val="en-GB"/>
+        </w:rPr>
+        <w:t xml:space="preserve">the </w:t>
+      </w:r>
+      <w:r>
+        <w:rPr>
+          <w:lang w:val="en-GB"/>
+        </w:rPr>
+        <w:t>inflation</w:t>
+      </w:r>
+      <w:r>
+        <w:rPr>
+          <w:lang w:val="en-GB"/>
+        </w:rPr>
+        <w:t xml:space="preserve"> rate</w:t>
+      </w:r>
+      <w:r>
+        <w:rPr>
+          <w:lang w:val="en-GB"/>
+        </w:rPr>
+        <w:t xml:space="preserve">. </w:t>
+      </w:r>
+      <w:r>
+        <w:rPr>
+          <w:lang w:val="en-GB"/>
+        </w:rPr>
+        <w:t xml:space="preserve">Human capital is a factor which </w:t>
+      </w:r>
+      <w:r>
+        <w:rPr>
+          <w:lang w:val="en-GB"/>
+        </w:rPr>
+        <w:t xml:space="preserve">determines development and growth of an economy. </w:t>
+      </w:r>
+      <w:r>
+        <w:rPr>
+          <w:lang w:val="en-GB"/>
+        </w:rPr>
+        <w:t xml:space="preserve">Together with technology, </w:t>
+      </w:r>
+      <w:r>
+        <w:rPr>
+          <w:lang w:val="en-GB"/>
+        </w:rPr>
+        <w:t xml:space="preserve">it provides which goods and </w:t>
+      </w:r>
+      <w:r>
+        <w:rPr>
+          <w:lang w:val="en-GB"/>
+        </w:rPr>
+        <w:t xml:space="preserve">services are being produced/offered. </w:t>
+      </w:r>
+      <w:r>
+        <w:rPr>
+          <w:lang w:val="en-GB"/>
+        </w:rPr>
+        <w:t>These fac</w:t>
+      </w:r>
+      <w:r>
+        <w:rPr>
+          <w:lang w:val="en-GB"/>
+        </w:rPr>
+        <w:t>tors as well as additional ones have an impact on the GDP</w:t>
+      </w:r>
+      <w:r>
+        <w:rPr>
+          <w:lang w:val="en-GB"/>
+        </w:rPr>
+        <w:t>.</w:t>
       </w:r>
       <w:r>
         <w:rPr>
@@ -148,6 +280,7 @@
         </w:rPr>
         <w:t xml:space="preserve"> the regression </w:t>
       </w:r>
+      <w:proofErr w:type="spellStart"/>
       <m:oMath>
         <m:r>
           <m:rPr>
@@ -160,6 +293,7 @@
           <m:t>reg_gdp_capital</m:t>
         </m:r>
       </m:oMath>
+      <w:proofErr w:type="spellEnd"/>
       <w:r>
         <w:rPr>
           <w:lang w:val="en-GB"/>
@@ -255,15 +389,14 @@
       </w:pPr>
       <w:r>
         <w:rPr>
-          <w:noProof/>
           <w:lang w:val="en-GB"/>
         </w:rPr>
         <w:lastRenderedPageBreak/>
         <w:drawing>
-          <wp:inline distT="0" distB="0" distL="0" distR="0" wp14:anchorId="52680B60" wp14:editId="2BC251B7">
-            <wp:extent cx="5760720" cy="2961005"/>
+          <wp:inline distT="0" distB="0" distL="0" distR="0" wp14:anchorId="364A25A6" wp14:editId="09373F62">
+            <wp:extent cx="5760720" cy="3086735"/>
             <wp:effectExtent l="0" t="0" r="0" b="0"/>
-            <wp:docPr id="9" name="Grafik 9" descr="Ein Bild, das Text enthält.&#10;&#10;Automatisch generierte Beschreibung"/>
+            <wp:docPr id="11" name="Grafik 11" descr="Ein Bild, das Text enthält.&#10;&#10;Automatisch generierte Beschreibung"/>
             <wp:cNvGraphicFramePr>
               <a:graphicFrameLocks xmlns:a="http://schemas.openxmlformats.org/drawingml/2006/main" noChangeAspect="1"/>
             </wp:cNvGraphicFramePr>
@@ -271,7 +404,7 @@
               <a:graphicData uri="http://schemas.openxmlformats.org/drawingml/2006/picture">
                 <pic:pic xmlns:pic="http://schemas.openxmlformats.org/drawingml/2006/picture">
                   <pic:nvPicPr>
-                    <pic:cNvPr id="9" name="Grafik 9" descr="Ein Bild, das Text enthält.&#10;&#10;Automatisch generierte Beschreibung"/>
+                    <pic:cNvPr id="11" name="Grafik 11" descr="Ein Bild, das Text enthält.&#10;&#10;Automatisch generierte Beschreibung"/>
                     <pic:cNvPicPr/>
                   </pic:nvPicPr>
                   <pic:blipFill>
@@ -283,7 +416,7 @@
                   <pic:spPr>
                     <a:xfrm>
                       <a:off x="0" y="0"/>
-                      <a:ext cx="5760720" cy="2961005"/>
+                      <a:ext cx="5760720" cy="3086735"/>
                     </a:xfrm>
                     <a:prstGeom prst="rect">
                       <a:avLst/>
@@ -1912,6 +2045,7 @@
           <w:lang w:val="en-GB"/>
         </w:rPr>
       </w:pPr>
+      <w:proofErr w:type="spellStart"/>
       <m:oMath>
         <m:r>
           <m:rPr>
@@ -1925,6 +2059,7 @@
           <m:t>ceoten</m:t>
         </m:r>
       </m:oMath>
+      <w:proofErr w:type="spellEnd"/>
       <w:r>
         <w:rPr>
           <w:u w:val="single"/>
@@ -2543,6 +2678,7 @@
           <w:lang w:val="en-GB"/>
         </w:rPr>
       </w:pPr>
+      <w:proofErr w:type="spellStart"/>
       <m:oMath>
         <m:r>
           <m:rPr>
@@ -2556,6 +2692,7 @@
           <m:t>comten</m:t>
         </m:r>
       </m:oMath>
+      <w:proofErr w:type="spellEnd"/>
       <w:r>
         <w:rPr>
           <w:u w:val="single"/>
@@ -3840,6 +3977,7 @@
       <w:r>
         <w:rPr>
           <w:rFonts w:eastAsiaTheme="minorEastAsia"/>
+          <w:noProof/>
           <w:lang w:val="en-GB"/>
         </w:rPr>
         <w:drawing>
@@ -3899,21 +4037,7 @@
             <w:rFonts w:ascii="Cambria Math" w:eastAsiaTheme="minorEastAsia" w:hAnsi="Cambria Math"/>
             <w:lang w:val="en-GB"/>
           </w:rPr>
-          <m:t>F&gt;</m:t>
-        </m:r>
-        <m:r>
-          <w:rPr>
-            <w:rFonts w:ascii="Cambria Math" w:eastAsiaTheme="minorEastAsia" w:hAnsi="Cambria Math"/>
-            <w:lang w:val="en-GB"/>
-          </w:rPr>
-          <m:t>5.</m:t>
-        </m:r>
-        <m:r>
-          <w:rPr>
-            <w:rFonts w:ascii="Cambria Math" w:eastAsiaTheme="minorEastAsia" w:hAnsi="Cambria Math"/>
-            <w:lang w:val="en-GB"/>
-          </w:rPr>
-          <m:t>466</m:t>
+          <m:t>F&gt;5.466</m:t>
         </m:r>
       </m:oMath>
       <w:r>
@@ -3996,6 +4120,7 @@
         </w:rPr>
         <w:t>(</w:t>
       </w:r>
+      <w:proofErr w:type="spellStart"/>
       <m:oMath>
         <m:r>
           <m:rPr>
@@ -4008,6 +4133,7 @@
           <m:t>ceoten</m:t>
         </m:r>
       </m:oMath>
+      <w:proofErr w:type="spellEnd"/>
       <w:r>
         <w:rPr>
           <w:rFonts w:eastAsiaTheme="minorEastAsia"/>
@@ -4021,6 +4147,7 @@
         </w:rPr>
         <w:t>total years of being with the company (</w:t>
       </w:r>
+      <w:proofErr w:type="spellStart"/>
       <m:oMath>
         <m:r>
           <m:rPr>
@@ -4033,6 +4160,7 @@
           <m:t>comten</m:t>
         </m:r>
       </m:oMath>
+      <w:proofErr w:type="spellEnd"/>
       <w:r>
         <w:rPr>
           <w:lang w:val="en-GB"/>
@@ -4363,13 +4491,7 @@
         <w:rPr>
           <w:lang w:val="en-GB"/>
         </w:rPr>
-        <w:t>loyalty</w:t>
-      </w:r>
-      <w:r>
-        <w:rPr>
-          <w:lang w:val="en-GB"/>
-        </w:rPr>
-        <w:t xml:space="preserve"> as well as </w:t>
+        <w:t xml:space="preserve">loyalty as well as </w:t>
       </w:r>
       <w:r>
         <w:rPr>
@@ -4381,13 +4503,7 @@
         <w:rPr>
           <w:lang w:val="en-GB"/>
         </w:rPr>
-        <w:t>mobility</w:t>
-      </w:r>
-      <w:r>
-        <w:rPr>
-          <w:lang w:val="en-GB"/>
-        </w:rPr>
-        <w:t xml:space="preserve"> </w:t>
+        <w:t xml:space="preserve">mobility </w:t>
       </w:r>
       <w:r>
         <w:rPr>

</xml_diff>

<commit_message>
excersice 1 adjustmensts, word document, 1b) hypothesis testing has to be done, 1e) hypothesis 2 test different version from Chris
</commit_message>
<xml_diff>
--- a/applied_economics_HW_3_pacher_iby.docx
+++ b/applied_economics_HW_3_pacher_iby.docx
@@ -280,7 +280,6 @@
         </w:rPr>
         <w:t xml:space="preserve"> the regression </w:t>
       </w:r>
-      <w:proofErr w:type="spellStart"/>
       <m:oMath>
         <m:r>
           <m:rPr>
@@ -293,7 +292,6 @@
           <m:t>reg_gdp_capital</m:t>
         </m:r>
       </m:oMath>
-      <w:proofErr w:type="spellEnd"/>
       <w:r>
         <w:rPr>
           <w:lang w:val="en-GB"/>
@@ -389,6 +387,7 @@
       </w:pPr>
       <w:r>
         <w:rPr>
+          <w:noProof/>
           <w:lang w:val="en-GB"/>
         </w:rPr>
         <w:lastRenderedPageBreak/>
@@ -435,6 +434,330 @@
           <w:lang w:val="en-GB"/>
         </w:rPr>
       </w:pPr>
+      <w:r>
+        <w:rPr>
+          <w:lang w:val="en-GB"/>
+        </w:rPr>
+        <w:t xml:space="preserve">A 1 </w:t>
+      </w:r>
+      <w:r>
+        <w:rPr>
+          <w:lang w:val="en-GB"/>
+        </w:rPr>
+        <w:t>million USD</w:t>
+      </w:r>
+      <w:r>
+        <w:rPr>
+          <w:lang w:val="en-GB"/>
+        </w:rPr>
+        <w:t xml:space="preserve"> i</w:t>
+      </w:r>
+      <w:r>
+        <w:rPr>
+          <w:lang w:val="en-GB"/>
+        </w:rPr>
+        <w:t>ncrease in</w:t>
+      </w:r>
+      <w:r>
+        <w:rPr>
+          <w:lang w:val="en-GB"/>
+        </w:rPr>
+        <w:t xml:space="preserve"> </w:t>
+      </w:r>
+      <w:r>
+        <w:rPr>
+          <w:lang w:val="en-GB"/>
+        </w:rPr>
+        <w:t>c</w:t>
+      </w:r>
+      <w:r>
+        <w:rPr>
+          <w:lang w:val="en-GB"/>
+        </w:rPr>
+        <w:t xml:space="preserve">apital </w:t>
+      </w:r>
+      <w:r>
+        <w:rPr>
+          <w:lang w:val="en-GB"/>
+        </w:rPr>
+        <w:t xml:space="preserve">stock is </w:t>
+      </w:r>
+      <w:r>
+        <w:rPr>
+          <w:lang w:val="en-GB"/>
+        </w:rPr>
+        <w:t>associated with a</w:t>
+      </w:r>
+      <w:r>
+        <w:rPr>
+          <w:lang w:val="en-GB"/>
+        </w:rPr>
+        <w:t xml:space="preserve"> 0.2338 </w:t>
+      </w:r>
+      <w:r>
+        <w:rPr>
+          <w:lang w:val="en-GB"/>
+        </w:rPr>
+        <w:t xml:space="preserve">million USD </w:t>
+      </w:r>
+      <w:r>
+        <w:rPr>
+          <w:lang w:val="en-GB"/>
+        </w:rPr>
+        <w:t xml:space="preserve">increase in </w:t>
+      </w:r>
+      <w:r>
+        <w:rPr>
+          <w:lang w:val="en-GB"/>
+        </w:rPr>
+        <w:t xml:space="preserve">real </w:t>
+      </w:r>
+      <w:r>
+        <w:rPr>
+          <w:lang w:val="en-GB"/>
+        </w:rPr>
+        <w:t xml:space="preserve">GDP, </w:t>
+      </w:r>
+      <w:r>
+        <w:rPr>
+          <w:lang w:val="en-GB"/>
+        </w:rPr>
+        <w:t>all other variables held constant.</w:t>
+      </w:r>
+      <w:r>
+        <w:rPr>
+          <w:lang w:val="en-GB"/>
+        </w:rPr>
+        <w:t xml:space="preserve"> The effect is small but</w:t>
+      </w:r>
+      <w:r>
+        <w:rPr>
+          <w:lang w:val="en-GB"/>
+        </w:rPr>
+        <w:t xml:space="preserve"> statistically and</w:t>
+      </w:r>
+      <w:r>
+        <w:rPr>
+          <w:lang w:val="en-GB"/>
+        </w:rPr>
+        <w:t xml:space="preserve"> economically significant.</w:t>
+      </w:r>
+    </w:p>
+    <w:p>
+      <w:pPr>
+        <w:rPr>
+          <w:lang w:val="en-GB"/>
+        </w:rPr>
+      </w:pPr>
+      <w:r>
+        <w:rPr>
+          <w:lang w:val="en-GB"/>
+        </w:rPr>
+        <w:t xml:space="preserve">A 1 </w:t>
+      </w:r>
+      <w:r>
+        <w:rPr>
+          <w:lang w:val="en-GB"/>
+        </w:rPr>
+        <w:t>million increase</w:t>
+      </w:r>
+      <w:r>
+        <w:rPr>
+          <w:lang w:val="en-GB"/>
+        </w:rPr>
+        <w:t xml:space="preserve"> in </w:t>
+      </w:r>
+      <w:r>
+        <w:rPr>
+          <w:lang w:val="en-GB"/>
+        </w:rPr>
+        <w:t>population</w:t>
+      </w:r>
+      <w:r>
+        <w:rPr>
+          <w:lang w:val="en-GB"/>
+        </w:rPr>
+        <w:t xml:space="preserve"> is associated with a </w:t>
+      </w:r>
+      <w:r>
+        <w:rPr>
+          <w:lang w:val="en-GB"/>
+        </w:rPr>
+        <w:t>583</w:t>
+      </w:r>
+      <w:r>
+        <w:rPr>
+          <w:lang w:val="en-GB"/>
+        </w:rPr>
+        <w:t>.6</w:t>
+      </w:r>
+      <w:r>
+        <w:rPr>
+          <w:lang w:val="en-GB"/>
+        </w:rPr>
+        <w:t xml:space="preserve"> </w:t>
+      </w:r>
+      <w:r>
+        <w:rPr>
+          <w:lang w:val="en-GB"/>
+        </w:rPr>
+        <w:t xml:space="preserve">million USD </w:t>
+      </w:r>
+      <w:r>
+        <w:rPr>
+          <w:lang w:val="en-GB"/>
+        </w:rPr>
+        <w:t>decrease</w:t>
+      </w:r>
+      <w:r>
+        <w:rPr>
+          <w:lang w:val="en-GB"/>
+        </w:rPr>
+        <w:t xml:space="preserve"> in</w:t>
+      </w:r>
+      <w:r>
+        <w:rPr>
+          <w:lang w:val="en-GB"/>
+        </w:rPr>
+        <w:t xml:space="preserve"> real </w:t>
+      </w:r>
+      <w:r>
+        <w:rPr>
+          <w:lang w:val="en-GB"/>
+        </w:rPr>
+        <w:t>GDP</w:t>
+      </w:r>
+      <w:r>
+        <w:rPr>
+          <w:lang w:val="en-GB"/>
+        </w:rPr>
+        <w:t>, all other variables held constant.</w:t>
+      </w:r>
+      <w:r>
+        <w:rPr>
+          <w:lang w:val="en-GB"/>
+        </w:rPr>
+        <w:t xml:space="preserve"> The effect is economically not significant as we would expect </w:t>
+      </w:r>
+      <w:r>
+        <w:rPr>
+          <w:lang w:val="en-GB"/>
+        </w:rPr>
+        <w:t xml:space="preserve">a positive sign. </w:t>
+      </w:r>
+    </w:p>
+    <w:p>
+      <w:pPr>
+        <w:rPr>
+          <w:lang w:val="en-GB"/>
+        </w:rPr>
+      </w:pPr>
+      <w:r>
+        <w:rPr>
+          <w:lang w:val="en-GB"/>
+        </w:rPr>
+        <w:t>A 1</w:t>
+      </w:r>
+      <w:r>
+        <w:rPr>
+          <w:lang w:val="en-GB"/>
+        </w:rPr>
+        <w:t xml:space="preserve"> unit increase in total factor productivity is associated with a </w:t>
+      </w:r>
+      <w:r>
+        <w:rPr>
+          <w:lang w:val="en-GB"/>
+        </w:rPr>
+        <w:t>594</w:t>
+      </w:r>
+      <w:r>
+        <w:rPr>
+          <w:lang w:val="en-GB"/>
+        </w:rPr>
+        <w:t>,</w:t>
+      </w:r>
+      <w:r>
+        <w:rPr>
+          <w:lang w:val="en-GB"/>
+        </w:rPr>
+        <w:t>300 million</w:t>
+      </w:r>
+      <w:r>
+        <w:rPr>
+          <w:lang w:val="en-GB"/>
+        </w:rPr>
+        <w:t xml:space="preserve"> USD increase </w:t>
+      </w:r>
+      <w:r>
+        <w:rPr>
+          <w:lang w:val="en-GB"/>
+        </w:rPr>
+        <w:t>in</w:t>
+      </w:r>
+      <w:r>
+        <w:rPr>
+          <w:lang w:val="en-GB"/>
+        </w:rPr>
+        <w:t xml:space="preserve"> real</w:t>
+      </w:r>
+      <w:r>
+        <w:rPr>
+          <w:lang w:val="en-GB"/>
+        </w:rPr>
+        <w:t xml:space="preserve"> GDP, </w:t>
+      </w:r>
+      <w:r>
+        <w:rPr>
+          <w:lang w:val="en-GB"/>
+        </w:rPr>
+        <w:t>all</w:t>
+      </w:r>
+      <w:r>
+        <w:rPr>
+          <w:lang w:val="en-GB"/>
+        </w:rPr>
+        <w:t xml:space="preserve"> </w:t>
+      </w:r>
+      <w:r>
+        <w:rPr>
+          <w:lang w:val="en-GB"/>
+        </w:rPr>
+        <w:t>other variables held constant.</w:t>
+      </w:r>
+      <w:r>
+        <w:rPr>
+          <w:lang w:val="en-GB"/>
+        </w:rPr>
+        <w:t xml:space="preserve"> The effect is economically significant.</w:t>
+      </w:r>
+    </w:p>
+    <w:p>
+      <w:pPr>
+        <w:rPr>
+          <w:lang w:val="en-GB"/>
+        </w:rPr>
+      </w:pPr>
+      <w:r>
+        <w:rPr>
+          <w:highlight w:val="yellow"/>
+          <w:lang w:val="en-GB"/>
+        </w:rPr>
+        <w:t>hypothesis testing</w:t>
+      </w:r>
+    </w:p>
+    <w:p>
+      <w:pPr>
+        <w:jc w:val="left"/>
+        <w:rPr>
+          <w:lang w:val="en-GB"/>
+        </w:rPr>
+      </w:pPr>
+      <w:r>
+        <w:rPr>
+          <w:lang w:val="en-GB"/>
+        </w:rPr>
+        <w:br w:type="page"/>
+      </w:r>
     </w:p>
     <w:p>
       <w:pPr>
@@ -448,6 +771,7 @@
           <w:noProof/>
           <w:lang w:val="en-GB"/>
         </w:rPr>
+        <w:lastRenderedPageBreak/>
         <w:drawing>
           <wp:inline distT="0" distB="0" distL="0" distR="0" wp14:anchorId="10B30D7B" wp14:editId="10D49F3A">
             <wp:extent cx="715926" cy="5760000"/>
@@ -494,19 +818,6 @@
     </w:p>
     <w:p>
       <w:pPr>
-        <w:rPr>
-          <w:lang w:val="en-GB"/>
-        </w:rPr>
-      </w:pPr>
-      <w:r>
-        <w:rPr>
-          <w:lang w:val="en-GB"/>
-        </w:rPr>
-        <w:t>text</w:t>
-      </w:r>
-    </w:p>
-    <w:p>
-      <w:pPr>
         <w:jc w:val="center"/>
         <w:rPr>
           <w:lang w:val="en-GB"/>
@@ -517,6 +828,237 @@
           <w:noProof/>
           <w:lang w:val="en-GB"/>
         </w:rPr>
+        <w:drawing>
+          <wp:inline distT="0" distB="0" distL="0" distR="0" wp14:anchorId="042A1EC6" wp14:editId="5DA4BEC9">
+            <wp:extent cx="3962604" cy="3124361"/>
+            <wp:effectExtent l="0" t="0" r="0" b="0"/>
+            <wp:docPr id="12" name="Grafik 12"/>
+            <wp:cNvGraphicFramePr>
+              <a:graphicFrameLocks xmlns:a="http://schemas.openxmlformats.org/drawingml/2006/main" noChangeAspect="1"/>
+            </wp:cNvGraphicFramePr>
+            <a:graphic xmlns:a="http://schemas.openxmlformats.org/drawingml/2006/main">
+              <a:graphicData uri="http://schemas.openxmlformats.org/drawingml/2006/picture">
+                <pic:pic xmlns:pic="http://schemas.openxmlformats.org/drawingml/2006/picture">
+                  <pic:nvPicPr>
+                    <pic:cNvPr id="12" name="Grafik 12"/>
+                    <pic:cNvPicPr/>
+                  </pic:nvPicPr>
+                  <pic:blipFill>
+                    <a:blip r:embed="rId10">
+                      <a:extLst>
+                        <a:ext uri="{28A0092B-C50C-407E-A947-70E740481C1C}">
+                          <a14:useLocalDpi xmlns:a14="http://schemas.microsoft.com/office/drawing/2010/main" val="0"/>
+                        </a:ext>
+                      </a:extLst>
+                    </a:blip>
+                    <a:stretch>
+                      <a:fillRect/>
+                    </a:stretch>
+                  </pic:blipFill>
+                  <pic:spPr>
+                    <a:xfrm>
+                      <a:off x="0" y="0"/>
+                      <a:ext cx="3962604" cy="3124361"/>
+                    </a:xfrm>
+                    <a:prstGeom prst="rect">
+                      <a:avLst/>
+                    </a:prstGeom>
+                  </pic:spPr>
+                </pic:pic>
+              </a:graphicData>
+            </a:graphic>
+          </wp:inline>
+        </w:drawing>
+      </w:r>
+    </w:p>
+    <w:p>
+      <w:pPr>
+        <w:jc w:val="left"/>
+        <w:rPr>
+          <w:lang w:val="en-GB"/>
+        </w:rPr>
+      </w:pPr>
+      <w:r>
+        <w:rPr>
+          <w:lang w:val="en-GB"/>
+        </w:rPr>
+        <w:t>The</w:t>
+      </w:r>
+      <w:r>
+        <w:rPr>
+          <w:lang w:val="en-GB"/>
+        </w:rPr>
+        <w:t xml:space="preserve"> relationship</w:t>
+      </w:r>
+      <w:r>
+        <w:rPr>
+          <w:lang w:val="en-GB"/>
+        </w:rPr>
+        <w:t xml:space="preserve"> between </w:t>
+      </w:r>
+      <w:r>
+        <w:rPr>
+          <w:i/>
+          <w:iCs/>
+          <w:lang w:val="en-GB"/>
+        </w:rPr>
+        <w:t>Real GDP at constant prices of 2017</w:t>
+      </w:r>
+      <w:r>
+        <w:rPr>
+          <w:lang w:val="en-GB"/>
+        </w:rPr>
+        <w:t xml:space="preserve"> and </w:t>
+      </w:r>
+      <w:r>
+        <w:rPr>
+          <w:i/>
+          <w:iCs/>
+          <w:lang w:val="en-GB"/>
+        </w:rPr>
+        <w:t>Capital stock at constant prices of 2017</w:t>
+      </w:r>
+      <w:r>
+        <w:rPr>
+          <w:lang w:val="en-GB"/>
+        </w:rPr>
+        <w:t xml:space="preserve"> looks linear</w:t>
+      </w:r>
+      <w:r>
+        <w:rPr>
+          <w:lang w:val="en-GB"/>
+        </w:rPr>
+        <w:t xml:space="preserve">. </w:t>
+      </w:r>
+    </w:p>
+    <w:p>
+      <w:pPr>
+        <w:jc w:val="center"/>
+        <w:rPr>
+          <w:lang w:val="en-GB"/>
+        </w:rPr>
+      </w:pPr>
+      <w:r>
+        <w:rPr>
+          <w:noProof/>
+          <w:lang w:val="en-GB"/>
+        </w:rPr>
+        <w:drawing>
+          <wp:inline distT="0" distB="0" distL="0" distR="0" wp14:anchorId="0F54E02E" wp14:editId="305831FC">
+            <wp:extent cx="3962604" cy="3124361"/>
+            <wp:effectExtent l="0" t="0" r="0" b="0"/>
+            <wp:docPr id="13" name="Grafik 13"/>
+            <wp:cNvGraphicFramePr>
+              <a:graphicFrameLocks xmlns:a="http://schemas.openxmlformats.org/drawingml/2006/main" noChangeAspect="1"/>
+            </wp:cNvGraphicFramePr>
+            <a:graphic xmlns:a="http://schemas.openxmlformats.org/drawingml/2006/main">
+              <a:graphicData uri="http://schemas.openxmlformats.org/drawingml/2006/picture">
+                <pic:pic xmlns:pic="http://schemas.openxmlformats.org/drawingml/2006/picture">
+                  <pic:nvPicPr>
+                    <pic:cNvPr id="13" name="Grafik 13"/>
+                    <pic:cNvPicPr/>
+                  </pic:nvPicPr>
+                  <pic:blipFill>
+                    <a:blip r:embed="rId11">
+                      <a:extLst>
+                        <a:ext uri="{28A0092B-C50C-407E-A947-70E740481C1C}">
+                          <a14:useLocalDpi xmlns:a14="http://schemas.microsoft.com/office/drawing/2010/main" val="0"/>
+                        </a:ext>
+                      </a:extLst>
+                    </a:blip>
+                    <a:stretch>
+                      <a:fillRect/>
+                    </a:stretch>
+                  </pic:blipFill>
+                  <pic:spPr>
+                    <a:xfrm>
+                      <a:off x="0" y="0"/>
+                      <a:ext cx="3962604" cy="3124361"/>
+                    </a:xfrm>
+                    <a:prstGeom prst="rect">
+                      <a:avLst/>
+                    </a:prstGeom>
+                  </pic:spPr>
+                </pic:pic>
+              </a:graphicData>
+            </a:graphic>
+          </wp:inline>
+        </w:drawing>
+      </w:r>
+    </w:p>
+    <w:p>
+      <w:pPr>
+        <w:jc w:val="left"/>
+        <w:rPr>
+          <w:lang w:val="en-GB"/>
+        </w:rPr>
+      </w:pPr>
+      <w:r>
+        <w:rPr>
+          <w:lang w:val="en-GB"/>
+        </w:rPr>
+        <w:t>The</w:t>
+      </w:r>
+      <w:r>
+        <w:rPr>
+          <w:lang w:val="en-GB"/>
+        </w:rPr>
+        <w:t xml:space="preserve"> relationship</w:t>
+      </w:r>
+      <w:r>
+        <w:rPr>
+          <w:lang w:val="en-GB"/>
+        </w:rPr>
+        <w:t xml:space="preserve"> between </w:t>
+      </w:r>
+      <w:r>
+        <w:rPr>
+          <w:i/>
+          <w:iCs/>
+          <w:lang w:val="en-GB"/>
+        </w:rPr>
+        <w:t>Real GDP at constant prices of 2017</w:t>
+      </w:r>
+      <w:r>
+        <w:rPr>
+          <w:lang w:val="en-GB"/>
+        </w:rPr>
+        <w:t xml:space="preserve"> and </w:t>
+      </w:r>
+      <w:r>
+        <w:rPr>
+          <w:i/>
+          <w:iCs/>
+          <w:lang w:val="en-GB"/>
+        </w:rPr>
+        <w:t>Population</w:t>
+      </w:r>
+      <w:r>
+        <w:rPr>
+          <w:lang w:val="en-GB"/>
+        </w:rPr>
+        <w:t xml:space="preserve"> </w:t>
+      </w:r>
+      <w:r>
+        <w:rPr>
+          <w:lang w:val="en-GB"/>
+        </w:rPr>
+        <w:t>looks linear but with a bigger variance.</w:t>
+      </w:r>
+    </w:p>
+    <w:p>
+      <w:pPr>
+        <w:jc w:val="center"/>
+        <w:rPr>
+          <w:lang w:val="en-GB"/>
+        </w:rPr>
+      </w:pPr>
+      <w:r>
+        <w:rPr>
+          <w:noProof/>
+          <w:lang w:val="en-GB"/>
+        </w:rPr>
+        <w:lastRenderedPageBreak/>
         <w:drawing>
           <wp:inline distT="0" distB="0" distL="0" distR="0" wp14:anchorId="77C4388B" wp14:editId="44E41299">
             <wp:extent cx="1259993" cy="5760000"/>
@@ -571,7 +1113,212 @@
         <w:rPr>
           <w:lang w:val="en-GB"/>
         </w:rPr>
-        <w:t>text</w:t>
+        <w:drawing>
+          <wp:inline distT="0" distB="0" distL="0" distR="0" wp14:anchorId="48992D30" wp14:editId="71260494">
+            <wp:extent cx="5760720" cy="3176905"/>
+            <wp:effectExtent l="0" t="0" r="0" b="4445"/>
+            <wp:docPr id="14" name="Grafik 14" descr="Ein Bild, das Text enthält.&#10;&#10;Automatisch generierte Beschreibung"/>
+            <wp:cNvGraphicFramePr>
+              <a:graphicFrameLocks xmlns:a="http://schemas.openxmlformats.org/drawingml/2006/main" noChangeAspect="1"/>
+            </wp:cNvGraphicFramePr>
+            <a:graphic xmlns:a="http://schemas.openxmlformats.org/drawingml/2006/main">
+              <a:graphicData uri="http://schemas.openxmlformats.org/drawingml/2006/picture">
+                <pic:pic xmlns:pic="http://schemas.openxmlformats.org/drawingml/2006/picture">
+                  <pic:nvPicPr>
+                    <pic:cNvPr id="14" name="Grafik 14" descr="Ein Bild, das Text enthält.&#10;&#10;Automatisch generierte Beschreibung"/>
+                    <pic:cNvPicPr/>
+                  </pic:nvPicPr>
+                  <pic:blipFill>
+                    <a:blip r:embed="rId12"/>
+                    <a:stretch>
+                      <a:fillRect/>
+                    </a:stretch>
+                  </pic:blipFill>
+                  <pic:spPr>
+                    <a:xfrm>
+                      <a:off x="0" y="0"/>
+                      <a:ext cx="5760720" cy="3176905"/>
+                    </a:xfrm>
+                    <a:prstGeom prst="rect">
+                      <a:avLst/>
+                    </a:prstGeom>
+                  </pic:spPr>
+                </pic:pic>
+              </a:graphicData>
+            </a:graphic>
+          </wp:inline>
+        </w:drawing>
+      </w:r>
+    </w:p>
+    <w:p>
+      <w:pPr>
+        <w:rPr>
+          <w:lang w:val="en-GB"/>
+        </w:rPr>
+      </w:pPr>
+      <w:r>
+        <w:rPr>
+          <w:lang w:val="en-GB"/>
+        </w:rPr>
+        <w:t>A 1</w:t>
+      </w:r>
+      <w:r>
+        <w:rPr>
+          <w:lang w:val="en-GB"/>
+        </w:rPr>
+        <w:t>%</w:t>
+      </w:r>
+      <w:r>
+        <w:rPr>
+          <w:lang w:val="en-GB"/>
+        </w:rPr>
+        <w:t xml:space="preserve"> increase in capital stock is </w:t>
+      </w:r>
+      <w:r>
+        <w:rPr>
+          <w:lang w:val="en-GB"/>
+        </w:rPr>
+        <w:t>associated with a 0.</w:t>
+      </w:r>
+      <w:r>
+        <w:rPr>
+          <w:lang w:val="en-GB"/>
+        </w:rPr>
+        <w:t>8</w:t>
+      </w:r>
+      <w:r>
+        <w:rPr>
+          <w:lang w:val="en-GB"/>
+        </w:rPr>
+        <w:t>0%</w:t>
+      </w:r>
+      <w:r>
+        <w:rPr>
+          <w:lang w:val="en-GB"/>
+        </w:rPr>
+        <w:t xml:space="preserve"> increase in</w:t>
+      </w:r>
+      <w:r>
+        <w:rPr>
+          <w:lang w:val="en-GB"/>
+        </w:rPr>
+        <w:t xml:space="preserve"> real</w:t>
+      </w:r>
+      <w:r>
+        <w:rPr>
+          <w:lang w:val="en-GB"/>
+        </w:rPr>
+        <w:t xml:space="preserve"> GDP, all other variables held constant.</w:t>
+      </w:r>
+    </w:p>
+    <w:p>
+      <w:pPr>
+        <w:rPr>
+          <w:lang w:val="en-GB"/>
+        </w:rPr>
+      </w:pPr>
+      <w:r>
+        <w:rPr>
+          <w:lang w:val="en-GB"/>
+        </w:rPr>
+        <w:t xml:space="preserve">A 1% increase in </w:t>
+      </w:r>
+      <w:r>
+        <w:rPr>
+          <w:lang w:val="en-GB"/>
+        </w:rPr>
+        <w:t>total factor productivity</w:t>
+      </w:r>
+      <w:r>
+        <w:rPr>
+          <w:lang w:val="en-GB"/>
+        </w:rPr>
+        <w:t xml:space="preserve"> is </w:t>
+      </w:r>
+      <w:r>
+        <w:rPr>
+          <w:lang w:val="en-GB"/>
+        </w:rPr>
+        <w:t>associated with a 0.</w:t>
+      </w:r>
+      <w:r>
+        <w:rPr>
+          <w:lang w:val="en-GB"/>
+        </w:rPr>
+        <w:t>2</w:t>
+      </w:r>
+      <w:r>
+        <w:rPr>
+          <w:lang w:val="en-GB"/>
+        </w:rPr>
+        <w:t>0%</w:t>
+      </w:r>
+      <w:r>
+        <w:rPr>
+          <w:lang w:val="en-GB"/>
+        </w:rPr>
+        <w:t xml:space="preserve"> increase in</w:t>
+      </w:r>
+      <w:r>
+        <w:rPr>
+          <w:lang w:val="en-GB"/>
+        </w:rPr>
+        <w:t xml:space="preserve"> real</w:t>
+      </w:r>
+      <w:r>
+        <w:rPr>
+          <w:lang w:val="en-GB"/>
+        </w:rPr>
+        <w:t xml:space="preserve"> GDP, all other variables held constant.</w:t>
+      </w:r>
+    </w:p>
+    <w:p>
+      <w:pPr>
+        <w:rPr>
+          <w:lang w:val="en-GB"/>
+        </w:rPr>
+      </w:pPr>
+      <w:r>
+        <w:rPr>
+          <w:lang w:val="en-GB"/>
+        </w:rPr>
+        <w:t xml:space="preserve">A 1% increase in population is </w:t>
+      </w:r>
+      <w:r>
+        <w:rPr>
+          <w:lang w:val="en-GB"/>
+        </w:rPr>
+        <w:t xml:space="preserve">associated with a </w:t>
+      </w:r>
+      <w:r>
+        <w:rPr>
+          <w:lang w:val="en-GB"/>
+        </w:rPr>
+        <w:t>2.65</w:t>
+      </w:r>
+      <w:r>
+        <w:rPr>
+          <w:lang w:val="en-GB"/>
+        </w:rPr>
+        <w:t>%</w:t>
+      </w:r>
+      <w:r>
+        <w:rPr>
+          <w:lang w:val="en-GB"/>
+        </w:rPr>
+        <w:t xml:space="preserve"> increase in</w:t>
+      </w:r>
+      <w:r>
+        <w:rPr>
+          <w:lang w:val="en-GB"/>
+        </w:rPr>
+        <w:t xml:space="preserve"> real</w:t>
+      </w:r>
+      <w:r>
+        <w:rPr>
+          <w:lang w:val="en-GB"/>
+        </w:rPr>
+        <w:t xml:space="preserve"> GDP, all other variables held constant.</w:t>
       </w:r>
     </w:p>
     <w:p>
@@ -602,7 +1349,7 @@
                     <pic:cNvPicPr/>
                   </pic:nvPicPr>
                   <pic:blipFill rotWithShape="1">
-                    <a:blip r:embed="rId10"/>
+                    <a:blip r:embed="rId13"/>
                     <a:srcRect r="80637"/>
                     <a:stretch/>
                   </pic:blipFill>
@@ -640,7 +1387,327 @@
         <w:rPr>
           <w:lang w:val="en-GB"/>
         </w:rPr>
-        <w:t>text</w:t>
+        <w:drawing>
+          <wp:inline distT="0" distB="0" distL="0" distR="0" wp14:anchorId="6571C27C" wp14:editId="21E86686">
+            <wp:extent cx="5760720" cy="803082"/>
+            <wp:effectExtent l="0" t="0" r="0" b="0"/>
+            <wp:docPr id="15" name="Grafik 15" descr="Ein Bild, das Text enthält.&#10;&#10;Automatisch generierte Beschreibung"/>
+            <wp:cNvGraphicFramePr>
+              <a:graphicFrameLocks xmlns:a="http://schemas.openxmlformats.org/drawingml/2006/main" noChangeAspect="1"/>
+            </wp:cNvGraphicFramePr>
+            <a:graphic xmlns:a="http://schemas.openxmlformats.org/drawingml/2006/main">
+              <a:graphicData uri="http://schemas.openxmlformats.org/drawingml/2006/picture">
+                <pic:pic xmlns:pic="http://schemas.openxmlformats.org/drawingml/2006/picture">
+                  <pic:nvPicPr>
+                    <pic:cNvPr id="15" name="Grafik 15" descr="Ein Bild, das Text enthält.&#10;&#10;Automatisch generierte Beschreibung"/>
+                    <pic:cNvPicPr/>
+                  </pic:nvPicPr>
+                  <pic:blipFill rotWithShape="1">
+                    <a:blip r:embed="rId14"/>
+                    <a:srcRect b="64683"/>
+                    <a:stretch/>
+                  </pic:blipFill>
+                  <pic:spPr bwMode="auto">
+                    <a:xfrm>
+                      <a:off x="0" y="0"/>
+                      <a:ext cx="5760720" cy="803082"/>
+                    </a:xfrm>
+                    <a:prstGeom prst="rect">
+                      <a:avLst/>
+                    </a:prstGeom>
+                    <a:ln>
+                      <a:noFill/>
+                    </a:ln>
+                    <a:extLst>
+                      <a:ext uri="{53640926-AAD7-44D8-BBD7-CCE9431645EC}">
+                        <a14:shadowObscured xmlns:a14="http://schemas.microsoft.com/office/drawing/2010/main"/>
+                      </a:ext>
+                    </a:extLst>
+                  </pic:spPr>
+                </pic:pic>
+              </a:graphicData>
+            </a:graphic>
+          </wp:inline>
+        </w:drawing>
+      </w:r>
+    </w:p>
+    <w:p>
+      <w:pPr>
+        <w:rPr>
+          <w:lang w:val="en-GB"/>
+        </w:rPr>
+      </w:pPr>
+      <w:r>
+        <w:rPr>
+          <w:lang w:val="en-GB"/>
+        </w:rPr>
+        <w:lastRenderedPageBreak/>
+        <w:drawing>
+          <wp:inline distT="0" distB="0" distL="0" distR="0" wp14:anchorId="4B4FD812" wp14:editId="24C9FC28">
+            <wp:extent cx="5760720" cy="1359535"/>
+            <wp:effectExtent l="0" t="0" r="0" b="0"/>
+            <wp:docPr id="16" name="Grafik 16" descr="Ein Bild, das Text enthält.&#10;&#10;Automatisch generierte Beschreibung"/>
+            <wp:cNvGraphicFramePr>
+              <a:graphicFrameLocks xmlns:a="http://schemas.openxmlformats.org/drawingml/2006/main" noChangeAspect="1"/>
+            </wp:cNvGraphicFramePr>
+            <a:graphic xmlns:a="http://schemas.openxmlformats.org/drawingml/2006/main">
+              <a:graphicData uri="http://schemas.openxmlformats.org/drawingml/2006/picture">
+                <pic:pic xmlns:pic="http://schemas.openxmlformats.org/drawingml/2006/picture">
+                  <pic:nvPicPr>
+                    <pic:cNvPr id="15" name="Grafik 15" descr="Ein Bild, das Text enthält.&#10;&#10;Automatisch generierte Beschreibung"/>
+                    <pic:cNvPicPr/>
+                  </pic:nvPicPr>
+                  <pic:blipFill rotWithShape="1">
+                    <a:blip r:embed="rId14"/>
+                    <a:srcRect t="40212"/>
+                    <a:stretch/>
+                  </pic:blipFill>
+                  <pic:spPr bwMode="auto">
+                    <a:xfrm>
+                      <a:off x="0" y="0"/>
+                      <a:ext cx="5760720" cy="1359535"/>
+                    </a:xfrm>
+                    <a:prstGeom prst="rect">
+                      <a:avLst/>
+                    </a:prstGeom>
+                    <a:ln>
+                      <a:noFill/>
+                    </a:ln>
+                    <a:extLst>
+                      <a:ext uri="{53640926-AAD7-44D8-BBD7-CCE9431645EC}">
+                        <a14:shadowObscured xmlns:a14="http://schemas.microsoft.com/office/drawing/2010/main"/>
+                      </a:ext>
+                    </a:extLst>
+                  </pic:spPr>
+                </pic:pic>
+              </a:graphicData>
+            </a:graphic>
+          </wp:inline>
+        </w:drawing>
+      </w:r>
+    </w:p>
+    <w:p>
+      <w:pPr>
+        <w:rPr>
+          <w:lang w:val="en-GB"/>
+        </w:rPr>
+      </w:pPr>
+      <w:r>
+        <w:rPr>
+          <w:lang w:val="en-GB"/>
+        </w:rPr>
+        <w:drawing>
+          <wp:inline distT="0" distB="0" distL="0" distR="0" wp14:anchorId="36397EFE" wp14:editId="402D5756">
+            <wp:extent cx="5760720" cy="902335"/>
+            <wp:effectExtent l="0" t="0" r="0" b="0"/>
+            <wp:docPr id="17" name="Grafik 17"/>
+            <wp:cNvGraphicFramePr>
+              <a:graphicFrameLocks xmlns:a="http://schemas.openxmlformats.org/drawingml/2006/main" noChangeAspect="1"/>
+            </wp:cNvGraphicFramePr>
+            <a:graphic xmlns:a="http://schemas.openxmlformats.org/drawingml/2006/main">
+              <a:graphicData uri="http://schemas.openxmlformats.org/drawingml/2006/picture">
+                <pic:pic xmlns:pic="http://schemas.openxmlformats.org/drawingml/2006/picture">
+                  <pic:nvPicPr>
+                    <pic:cNvPr id="1" name=""/>
+                    <pic:cNvPicPr/>
+                  </pic:nvPicPr>
+                  <pic:blipFill>
+                    <a:blip r:embed="rId15"/>
+                    <a:stretch>
+                      <a:fillRect/>
+                    </a:stretch>
+                  </pic:blipFill>
+                  <pic:spPr>
+                    <a:xfrm>
+                      <a:off x="0" y="0"/>
+                      <a:ext cx="5760720" cy="902335"/>
+                    </a:xfrm>
+                    <a:prstGeom prst="rect">
+                      <a:avLst/>
+                    </a:prstGeom>
+                  </pic:spPr>
+                </pic:pic>
+              </a:graphicData>
+            </a:graphic>
+          </wp:inline>
+        </w:drawing>
+      </w:r>
+    </w:p>
+    <w:p>
+      <w:pPr>
+        <w:rPr>
+          <w:lang w:val="en-GB"/>
+        </w:rPr>
+      </w:pPr>
+      <m:oMath>
+        <m:sSub>
+          <m:sSubPr>
+            <m:ctrlPr>
+              <w:rPr>
+                <w:rFonts w:ascii="Cambria Math" w:hAnsi="Cambria Math"/>
+                <w:i/>
+                <w:lang w:val="en-GB"/>
+              </w:rPr>
+            </m:ctrlPr>
+          </m:sSubPr>
+          <m:e>
+            <m:r>
+              <w:rPr>
+                <w:rFonts w:ascii="Cambria Math" w:hAnsi="Cambria Math"/>
+                <w:lang w:val="en-GB"/>
+              </w:rPr>
+              <m:t>H</m:t>
+            </m:r>
+          </m:e>
+          <m:sub>
+            <m:r>
+              <w:rPr>
+                <w:rFonts w:ascii="Cambria Math" w:hAnsi="Cambria Math"/>
+                <w:lang w:val="en-GB"/>
+              </w:rPr>
+              <m:t>0</m:t>
+            </m:r>
+          </m:sub>
+        </m:sSub>
+      </m:oMath>
+      <w:r>
+        <w:rPr>
+          <w:rFonts w:eastAsiaTheme="minorEastAsia"/>
+          <w:lang w:val="en-GB"/>
+        </w:rPr>
+        <w:t xml:space="preserve"> cannot be rejected at the 5% significance level. </w:t>
+      </w:r>
+      <w:r>
+        <w:rPr>
+          <w:rFonts w:eastAsiaTheme="minorEastAsia"/>
+          <w:lang w:val="en-GB"/>
+        </w:rPr>
+        <w:t>T</w:t>
+      </w:r>
+      <w:r>
+        <w:rPr>
+          <w:lang w:val="en-GB"/>
+        </w:rPr>
+        <w:t>he sum of the two estimated coefficients</w:t>
+      </w:r>
+      <w:r>
+        <w:rPr>
+          <w:lang w:val="en-GB"/>
+        </w:rPr>
+        <w:t xml:space="preserve"> </w:t>
+      </w:r>
+      <w:r>
+        <w:rPr>
+          <w:i/>
+          <w:iCs/>
+          <w:lang w:val="en-GB"/>
+        </w:rPr>
+        <w:t>stock of capital</w:t>
+      </w:r>
+      <w:r>
+        <w:rPr>
+          <w:lang w:val="en-GB"/>
+        </w:rPr>
+        <w:t xml:space="preserve"> and </w:t>
+      </w:r>
+      <w:r>
+        <w:rPr>
+          <w:i/>
+          <w:iCs/>
+          <w:lang w:val="en-GB"/>
+        </w:rPr>
+        <w:t>population</w:t>
+      </w:r>
+      <w:r>
+        <w:rPr>
+          <w:lang w:val="en-GB"/>
+        </w:rPr>
+        <w:t xml:space="preserve"> is </w:t>
+      </w:r>
+      <w:r>
+        <w:rPr>
+          <w:lang w:val="en-GB"/>
+        </w:rPr>
+        <w:t xml:space="preserve">not </w:t>
+      </w:r>
+      <w:r>
+        <w:rPr>
+          <w:lang w:val="en-GB"/>
+        </w:rPr>
+        <w:t>equal to 1</w:t>
+      </w:r>
+      <w:r>
+        <w:rPr>
+          <w:lang w:val="en-GB"/>
+        </w:rPr>
+        <w:t>.</w:t>
+      </w:r>
+      <w:r>
+        <w:rPr>
+          <w:lang w:val="en-GB"/>
+        </w:rPr>
+        <w:t xml:space="preserve"> The data does not verify this hypothesis.</w:t>
+      </w:r>
+    </w:p>
+    <w:p>
+      <w:pPr>
+        <w:rPr>
+          <w:lang w:val="en-GB"/>
+        </w:rPr>
+      </w:pPr>
+      <w:r>
+        <w:rPr>
+          <w:lang w:val="en-GB"/>
+        </w:rPr>
+        <w:drawing>
+          <wp:inline distT="0" distB="0" distL="0" distR="0" wp14:anchorId="3B75B510" wp14:editId="394AD9A5">
+            <wp:extent cx="5760720" cy="2503170"/>
+            <wp:effectExtent l="0" t="0" r="0" b="0"/>
+            <wp:docPr id="20" name="Grafik 20" descr="Ein Bild, das Text enthält.&#10;&#10;Automatisch generierte Beschreibung"/>
+            <wp:cNvGraphicFramePr>
+              <a:graphicFrameLocks xmlns:a="http://schemas.openxmlformats.org/drawingml/2006/main" noChangeAspect="1"/>
+            </wp:cNvGraphicFramePr>
+            <a:graphic xmlns:a="http://schemas.openxmlformats.org/drawingml/2006/main">
+              <a:graphicData uri="http://schemas.openxmlformats.org/drawingml/2006/picture">
+                <pic:pic xmlns:pic="http://schemas.openxmlformats.org/drawingml/2006/picture">
+                  <pic:nvPicPr>
+                    <pic:cNvPr id="20" name="Grafik 20" descr="Ein Bild, das Text enthält.&#10;&#10;Automatisch generierte Beschreibung"/>
+                    <pic:cNvPicPr/>
+                  </pic:nvPicPr>
+                  <pic:blipFill>
+                    <a:blip r:embed="rId16"/>
+                    <a:stretch>
+                      <a:fillRect/>
+                    </a:stretch>
+                  </pic:blipFill>
+                  <pic:spPr>
+                    <a:xfrm>
+                      <a:off x="0" y="0"/>
+                      <a:ext cx="5760720" cy="2503170"/>
+                    </a:xfrm>
+                    <a:prstGeom prst="rect">
+                      <a:avLst/>
+                    </a:prstGeom>
+                  </pic:spPr>
+                </pic:pic>
+              </a:graphicData>
+            </a:graphic>
+          </wp:inline>
+        </w:drawing>
+      </w:r>
+    </w:p>
+    <w:p>
+      <w:pPr>
+        <w:rPr>
+          <w:lang w:val="en-GB"/>
+        </w:rPr>
+      </w:pPr>
+      <w:r>
+        <w:rPr>
+          <w:highlight w:val="yellow"/>
+          <w:lang w:val="en-GB"/>
+        </w:rPr>
+        <w:t>hypothesis 2</w:t>
       </w:r>
     </w:p>
     <w:p>
@@ -671,7 +1738,7 @@
                     <pic:cNvPicPr/>
                   </pic:nvPicPr>
                   <pic:blipFill rotWithShape="1">
-                    <a:blip r:embed="rId10"/>
+                    <a:blip r:embed="rId13"/>
                     <a:srcRect l="19764" r="57476"/>
                     <a:stretch/>
                   </pic:blipFill>
@@ -709,7 +1776,194 @@
         <w:rPr>
           <w:lang w:val="en-GB"/>
         </w:rPr>
-        <w:t>text</w:t>
+        <w:lastRenderedPageBreak/>
+        <w:drawing>
+          <wp:inline distT="0" distB="0" distL="0" distR="0" wp14:anchorId="65146F1B" wp14:editId="5E7947BA">
+            <wp:extent cx="5760720" cy="2507615"/>
+            <wp:effectExtent l="0" t="0" r="0" b="6985"/>
+            <wp:docPr id="18" name="Grafik 18" descr="Ein Bild, das Text enthält.&#10;&#10;Automatisch generierte Beschreibung"/>
+            <wp:cNvGraphicFramePr>
+              <a:graphicFrameLocks xmlns:a="http://schemas.openxmlformats.org/drawingml/2006/main" noChangeAspect="1"/>
+            </wp:cNvGraphicFramePr>
+            <a:graphic xmlns:a="http://schemas.openxmlformats.org/drawingml/2006/main">
+              <a:graphicData uri="http://schemas.openxmlformats.org/drawingml/2006/picture">
+                <pic:pic xmlns:pic="http://schemas.openxmlformats.org/drawingml/2006/picture">
+                  <pic:nvPicPr>
+                    <pic:cNvPr id="18" name="Grafik 18" descr="Ein Bild, das Text enthält.&#10;&#10;Automatisch generierte Beschreibung"/>
+                    <pic:cNvPicPr/>
+                  </pic:nvPicPr>
+                  <pic:blipFill>
+                    <a:blip r:embed="rId17"/>
+                    <a:stretch>
+                      <a:fillRect/>
+                    </a:stretch>
+                  </pic:blipFill>
+                  <pic:spPr>
+                    <a:xfrm>
+                      <a:off x="0" y="0"/>
+                      <a:ext cx="5760720" cy="2507615"/>
+                    </a:xfrm>
+                    <a:prstGeom prst="rect">
+                      <a:avLst/>
+                    </a:prstGeom>
+                  </pic:spPr>
+                </pic:pic>
+              </a:graphicData>
+            </a:graphic>
+          </wp:inline>
+        </w:drawing>
+      </w:r>
+    </w:p>
+    <w:p>
+      <w:pPr>
+        <w:rPr>
+          <w:lang w:val="en-GB"/>
+        </w:rPr>
+      </w:pPr>
+      <w:r>
+        <w:rPr>
+          <w:lang w:val="en-GB"/>
+        </w:rPr>
+        <w:drawing>
+          <wp:inline distT="0" distB="0" distL="0" distR="0" wp14:anchorId="61191DEF" wp14:editId="58A7E23C">
+            <wp:extent cx="5760720" cy="2508250"/>
+            <wp:effectExtent l="0" t="0" r="0" b="6350"/>
+            <wp:docPr id="19" name="Grafik 19" descr="Ein Bild, das Text enthält.&#10;&#10;Automatisch generierte Beschreibung"/>
+            <wp:cNvGraphicFramePr>
+              <a:graphicFrameLocks xmlns:a="http://schemas.openxmlformats.org/drawingml/2006/main" noChangeAspect="1"/>
+            </wp:cNvGraphicFramePr>
+            <a:graphic xmlns:a="http://schemas.openxmlformats.org/drawingml/2006/main">
+              <a:graphicData uri="http://schemas.openxmlformats.org/drawingml/2006/picture">
+                <pic:pic xmlns:pic="http://schemas.openxmlformats.org/drawingml/2006/picture">
+                  <pic:nvPicPr>
+                    <pic:cNvPr id="19" name="Grafik 19" descr="Ein Bild, das Text enthält.&#10;&#10;Automatisch generierte Beschreibung"/>
+                    <pic:cNvPicPr/>
+                  </pic:nvPicPr>
+                  <pic:blipFill>
+                    <a:blip r:embed="rId18"/>
+                    <a:stretch>
+                      <a:fillRect/>
+                    </a:stretch>
+                  </pic:blipFill>
+                  <pic:spPr>
+                    <a:xfrm>
+                      <a:off x="0" y="0"/>
+                      <a:ext cx="5760720" cy="2508250"/>
+                    </a:xfrm>
+                    <a:prstGeom prst="rect">
+                      <a:avLst/>
+                    </a:prstGeom>
+                  </pic:spPr>
+                </pic:pic>
+              </a:graphicData>
+            </a:graphic>
+          </wp:inline>
+        </w:drawing>
+      </w:r>
+    </w:p>
+    <w:p>
+      <w:pPr>
+        <w:rPr>
+          <w:lang w:val="en-GB"/>
+        </w:rPr>
+      </w:pPr>
+      <w:r>
+        <w:rPr>
+          <w:lang w:val="en-GB"/>
+        </w:rPr>
+        <w:t>When</w:t>
+      </w:r>
+      <w:r>
+        <w:rPr>
+          <w:lang w:val="en-GB"/>
+        </w:rPr>
+        <w:t xml:space="preserve"> us</w:t>
+      </w:r>
+      <w:r>
+        <w:rPr>
+          <w:lang w:val="en-GB"/>
+        </w:rPr>
+        <w:t>ing</w:t>
+      </w:r>
+      <w:r>
+        <w:rPr>
+          <w:lang w:val="en-GB"/>
+        </w:rPr>
+        <w:t xml:space="preserve"> the </w:t>
+      </w:r>
+      <w:r>
+        <w:rPr>
+          <w:i/>
+          <w:iCs/>
+          <w:lang w:val="en-GB"/>
+        </w:rPr>
+        <w:t>logarithm of the employed population</w:t>
+      </w:r>
+      <w:r>
+        <w:rPr>
+          <w:lang w:val="en-GB"/>
+        </w:rPr>
+        <w:t xml:space="preserve"> instead of the </w:t>
+      </w:r>
+      <w:r>
+        <w:rPr>
+          <w:i/>
+          <w:iCs/>
+          <w:lang w:val="en-GB"/>
+        </w:rPr>
+        <w:t>logarithm</w:t>
+      </w:r>
+      <w:r>
+        <w:rPr>
+          <w:i/>
+          <w:iCs/>
+          <w:lang w:val="en-GB"/>
+        </w:rPr>
+        <w:t xml:space="preserve"> </w:t>
+      </w:r>
+      <w:r>
+        <w:rPr>
+          <w:i/>
+          <w:iCs/>
+          <w:lang w:val="en-GB"/>
+        </w:rPr>
+        <w:t>of the population</w:t>
+      </w:r>
+      <w:r>
+        <w:rPr>
+          <w:lang w:val="en-GB"/>
+        </w:rPr>
+        <w:t xml:space="preserve">, the estimated </w:t>
+      </w:r>
+      <w:r>
+        <w:rPr>
+          <w:lang w:val="en-GB"/>
+        </w:rPr>
+        <w:t>coefficient does not change much.</w:t>
+      </w:r>
+      <w:r>
+        <w:rPr>
+          <w:lang w:val="en-GB"/>
+        </w:rPr>
+        <w:t xml:space="preserve"> This indicates</w:t>
+      </w:r>
+      <w:r>
+        <w:rPr>
+          <w:lang w:val="en-GB"/>
+        </w:rPr>
+        <w:t xml:space="preserve"> a strong correlation between</w:t>
+      </w:r>
+      <w:r>
+        <w:rPr>
+          <w:lang w:val="en-GB"/>
+        </w:rPr>
+        <w:t xml:space="preserve"> both estimates</w:t>
+      </w:r>
+      <w:r>
+        <w:rPr>
+          <w:lang w:val="en-GB"/>
+        </w:rPr>
+        <w:t>.</w:t>
       </w:r>
     </w:p>
     <w:p>
@@ -747,7 +2001,7 @@
                     <pic:cNvPicPr/>
                   </pic:nvPicPr>
                   <pic:blipFill rotWithShape="1">
-                    <a:blip r:embed="rId10"/>
+                    <a:blip r:embed="rId13"/>
                     <a:srcRect l="42913" r="31976"/>
                     <a:stretch/>
                   </pic:blipFill>
@@ -787,6 +2041,7 @@
           <w:noProof/>
           <w:lang w:val="en-GB"/>
         </w:rPr>
+        <w:lastRenderedPageBreak/>
         <w:drawing>
           <wp:inline distT="0" distB="0" distL="0" distR="0" wp14:anchorId="210204FE" wp14:editId="65863B6B">
             <wp:extent cx="4538247" cy="5040000"/>
@@ -803,7 +2058,7 @@
                     <pic:cNvPicPr/>
                   </pic:nvPicPr>
                   <pic:blipFill>
-                    <a:blip r:embed="rId11"/>
+                    <a:blip r:embed="rId19"/>
                     <a:stretch>
                       <a:fillRect/>
                     </a:stretch>
@@ -852,7 +2107,7 @@
                     <pic:cNvPicPr/>
                   </pic:nvPicPr>
                   <pic:blipFill rotWithShape="1">
-                    <a:blip r:embed="rId10"/>
+                    <a:blip r:embed="rId13"/>
                     <a:srcRect l="68284" r="23139"/>
                     <a:stretch/>
                   </pic:blipFill>
@@ -1337,7 +2592,7 @@
                     <pic:cNvPicPr/>
                   </pic:nvPicPr>
                   <pic:blipFill>
-                    <a:blip r:embed="rId12"/>
+                    <a:blip r:embed="rId20"/>
                     <a:stretch>
                       <a:fillRect/>
                     </a:stretch>
@@ -1370,7 +2625,6 @@
           <w:rFonts w:eastAsiaTheme="minorEastAsia"/>
           <w:lang w:val="en-GB"/>
         </w:rPr>
-        <w:lastRenderedPageBreak/>
         <w:t xml:space="preserve">As </w:t>
       </w:r>
       <m:oMath>
@@ -1877,6 +3131,7 @@
           <w:noProof/>
           <w:lang w:val="en-GB"/>
         </w:rPr>
+        <w:lastRenderedPageBreak/>
         <w:drawing>
           <wp:inline distT="0" distB="0" distL="0" distR="0" wp14:anchorId="1D90315E" wp14:editId="7FA61FD2">
             <wp:extent cx="5760720" cy="455930"/>
@@ -1893,7 +3148,7 @@
                     <pic:cNvPicPr/>
                   </pic:nvPicPr>
                   <pic:blipFill>
-                    <a:blip r:embed="rId13"/>
+                    <a:blip r:embed="rId21"/>
                     <a:stretch>
                       <a:fillRect/>
                     </a:stretch>
@@ -2011,7 +3266,7 @@
                     <pic:cNvPicPr/>
                   </pic:nvPicPr>
                   <pic:blipFill rotWithShape="1">
-                    <a:blip r:embed="rId10"/>
+                    <a:blip r:embed="rId13"/>
                     <a:srcRect l="76961" r="14955"/>
                     <a:stretch/>
                   </pic:blipFill>
@@ -2045,7 +3300,6 @@
           <w:lang w:val="en-GB"/>
         </w:rPr>
       </w:pPr>
-      <w:proofErr w:type="spellStart"/>
       <m:oMath>
         <m:r>
           <m:rPr>
@@ -2059,7 +3313,6 @@
           <m:t>ceoten</m:t>
         </m:r>
       </m:oMath>
-      <w:proofErr w:type="spellEnd"/>
       <w:r>
         <w:rPr>
           <w:u w:val="single"/>
@@ -2526,7 +3779,7 @@
                     <pic:cNvPicPr/>
                   </pic:nvPicPr>
                   <pic:blipFill rotWithShape="1">
-                    <a:blip r:embed="rId14"/>
+                    <a:blip r:embed="rId22"/>
                     <a:srcRect b="54717"/>
                     <a:stretch/>
                   </pic:blipFill>
@@ -2678,7 +3931,6 @@
           <w:lang w:val="en-GB"/>
         </w:rPr>
       </w:pPr>
-      <w:proofErr w:type="spellStart"/>
       <m:oMath>
         <m:r>
           <m:rPr>
@@ -2692,7 +3944,6 @@
           <m:t>comten</m:t>
         </m:r>
       </m:oMath>
-      <w:proofErr w:type="spellEnd"/>
       <w:r>
         <w:rPr>
           <w:u w:val="single"/>
@@ -3153,7 +4404,7 @@
                     <pic:cNvPicPr/>
                   </pic:nvPicPr>
                   <pic:blipFill>
-                    <a:blip r:embed="rId15"/>
+                    <a:blip r:embed="rId23"/>
                     <a:stretch>
                       <a:fillRect/>
                     </a:stretch>
@@ -3292,7 +4543,7 @@
                     <pic:cNvPicPr/>
                   </pic:nvPicPr>
                   <pic:blipFill rotWithShape="1">
-                    <a:blip r:embed="rId10"/>
+                    <a:blip r:embed="rId13"/>
                     <a:srcRect l="84894" r="10166"/>
                     <a:stretch/>
                   </pic:blipFill>
@@ -3569,7 +4820,6 @@
               <w:rFonts w:ascii="Cambria Math" w:hAnsi="Cambria Math"/>
               <w:lang w:val="en-GB"/>
             </w:rPr>
-            <w:lastRenderedPageBreak/>
             <m:t>F=</m:t>
           </m:r>
           <m:f>
@@ -3980,6 +5230,7 @@
           <w:noProof/>
           <w:lang w:val="en-GB"/>
         </w:rPr>
+        <w:lastRenderedPageBreak/>
         <w:drawing>
           <wp:inline distT="0" distB="0" distL="0" distR="0" wp14:anchorId="1488028B" wp14:editId="712B3465">
             <wp:extent cx="5760720" cy="1709420"/>
@@ -3996,7 +5247,7 @@
                     <pic:cNvPicPr/>
                   </pic:nvPicPr>
                   <pic:blipFill>
-                    <a:blip r:embed="rId16"/>
+                    <a:blip r:embed="rId24"/>
                     <a:stretch>
                       <a:fillRect/>
                     </a:stretch>
@@ -4120,7 +5371,6 @@
         </w:rPr>
         <w:t>(</w:t>
       </w:r>
-      <w:proofErr w:type="spellStart"/>
       <m:oMath>
         <m:r>
           <m:rPr>
@@ -4133,7 +5383,6 @@
           <m:t>ceoten</m:t>
         </m:r>
       </m:oMath>
-      <w:proofErr w:type="spellEnd"/>
       <w:r>
         <w:rPr>
           <w:rFonts w:eastAsiaTheme="minorEastAsia"/>
@@ -4147,7 +5396,6 @@
         </w:rPr>
         <w:t>total years of being with the company (</w:t>
       </w:r>
-      <w:proofErr w:type="spellStart"/>
       <m:oMath>
         <m:r>
           <m:rPr>
@@ -4160,7 +5408,6 @@
           <m:t>comten</m:t>
         </m:r>
       </m:oMath>
-      <w:proofErr w:type="spellEnd"/>
       <w:r>
         <w:rPr>
           <w:lang w:val="en-GB"/>
@@ -4217,7 +5464,7 @@
                     <pic:cNvPicPr/>
                   </pic:nvPicPr>
                   <pic:blipFill rotWithShape="1">
-                    <a:blip r:embed="rId10"/>
+                    <a:blip r:embed="rId13"/>
                     <a:srcRect l="89706"/>
                     <a:stretch/>
                   </pic:blipFill>
@@ -4524,17 +5771,9 @@
         <w:t xml:space="preserve">the employees stay anyway. </w:t>
       </w:r>
     </w:p>
-    <w:p>
-      <w:pPr>
-        <w:jc w:val="center"/>
-        <w:rPr>
-          <w:lang w:val="en-GB"/>
-        </w:rPr>
-      </w:pPr>
-    </w:p>
     <w:sectPr>
-      <w:headerReference w:type="default" r:id="rId17"/>
-      <w:footerReference w:type="default" r:id="rId18"/>
+      <w:headerReference w:type="default" r:id="rId25"/>
+      <w:footerReference w:type="default" r:id="rId26"/>
       <w:pgSz w:w="11906" w:h="16838"/>
       <w:pgMar w:top="1417" w:right="1417" w:bottom="1134" w:left="1417" w:header="708" w:footer="708" w:gutter="0"/>
       <w:cols w:space="708"/>

</xml_diff>

<commit_message>
observed errors in my interpretations, changed the interpretation of the second graph in 1c
</commit_message>
<xml_diff>
--- a/applied_economics_HW_3_pacher_iby.docx
+++ b/applied_economics_HW_3_pacher_iby.docx
@@ -280,6 +280,7 @@
         </w:rPr>
         <w:t xml:space="preserve"> the regression </w:t>
       </w:r>
+      <w:proofErr w:type="spellStart"/>
       <m:oMath>
         <m:r>
           <m:rPr>
@@ -292,6 +293,7 @@
           <m:t>reg_gdp_capital</m:t>
         </m:r>
       </m:oMath>
+      <w:proofErr w:type="spellEnd"/>
       <w:r>
         <w:rPr>
           <w:lang w:val="en-GB"/>
@@ -621,13 +623,31 @@
         <w:rPr>
           <w:lang w:val="en-GB"/>
         </w:rPr>
-        <w:t xml:space="preserve"> statistically and</w:t>
-      </w:r>
-      <w:r>
-        <w:rPr>
-          <w:lang w:val="en-GB"/>
-        </w:rPr>
-        <w:t xml:space="preserve"> economically significant.</w:t>
+        <w:t xml:space="preserve"> statistically </w:t>
+      </w:r>
+      <w:r>
+        <w:rPr>
+          <w:lang w:val="en-GB"/>
+        </w:rPr>
+        <w:t>significant</w:t>
+      </w:r>
+      <w:r>
+        <w:rPr>
+          <w:lang w:val="en-GB"/>
+        </w:rPr>
+        <w:t xml:space="preserve"> at the 1% level as well as</w:t>
+      </w:r>
+      <w:r>
+        <w:rPr>
+          <w:lang w:val="en-GB"/>
+        </w:rPr>
+        <w:t xml:space="preserve"> economically</w:t>
+      </w:r>
+      <w:r>
+        <w:rPr>
+          <w:lang w:val="en-GB"/>
+        </w:rPr>
+        <w:t xml:space="preserve"> significant.</w:t>
       </w:r>
     </w:p>
     <w:p>
@@ -883,32 +903,6 @@
           <w:lang w:val="en-GB"/>
         </w:rPr>
       </w:pPr>
-    </w:p>
-    <w:p>
-      <w:pPr>
-        <w:rPr>
-          <w:lang w:val="en-GB"/>
-        </w:rPr>
-      </w:pPr>
-      <w:r>
-        <w:rPr>
-          <w:lang w:val="en-GB"/>
-        </w:rPr>
-        <w:t>hypothesis testing</w:t>
-      </w:r>
-      <w:r>
-        <w:rPr>
-          <w:lang w:val="en-GB"/>
-        </w:rPr>
-        <w:t>:</w:t>
-      </w:r>
-    </w:p>
-    <w:p>
-      <w:pPr>
-        <w:rPr>
-          <w:lang w:val="en-GB"/>
-        </w:rPr>
-      </w:pPr>
       <w:r>
         <w:rPr>
           <w:noProof/>
@@ -1098,7 +1092,6 @@
     </w:p>
     <w:p>
       <w:pPr>
-        <w:jc w:val="left"/>
         <w:rPr>
           <w:lang w:val="en-GB"/>
         </w:rPr>
@@ -1107,16 +1100,57 @@
         <w:rPr>
           <w:lang w:val="en-GB"/>
         </w:rPr>
-        <w:t>The F-statistic takes a very high value for the null Hypotheses. Therefore, we reject H_0 at a significance level of 5%. That means with statistical significance the joint effect of population and the capital stock are not equal to 0.</w:t>
-      </w:r>
-    </w:p>
-    <w:p>
-      <w:pPr>
-        <w:jc w:val="left"/>
-        <w:rPr>
-          <w:lang w:val="en-GB"/>
-        </w:rPr>
-      </w:pPr>
+        <w:t xml:space="preserve">The F-statistic takes a very high value for the null </w:t>
+      </w:r>
+      <w:r>
+        <w:rPr>
+          <w:lang w:val="en-GB"/>
+        </w:rPr>
+        <w:t>h</w:t>
+      </w:r>
+      <w:r>
+        <w:rPr>
+          <w:lang w:val="en-GB"/>
+        </w:rPr>
+        <w:t xml:space="preserve">ypotheses. Therefore, we reject </w:t>
+      </w:r>
+      <m:oMath>
+        <m:sSub>
+          <m:sSubPr>
+            <m:ctrlPr>
+              <w:rPr>
+                <w:rFonts w:ascii="Cambria Math" w:hAnsi="Cambria Math"/>
+                <w:i/>
+                <w:lang w:val="en-GB"/>
+              </w:rPr>
+            </m:ctrlPr>
+          </m:sSubPr>
+          <m:e>
+            <m:r>
+              <w:rPr>
+                <w:rFonts w:ascii="Cambria Math" w:hAnsi="Cambria Math"/>
+                <w:lang w:val="en-GB"/>
+              </w:rPr>
+              <m:t>H</m:t>
+            </m:r>
+          </m:e>
+          <m:sub>
+            <m:r>
+              <w:rPr>
+                <w:rFonts w:ascii="Cambria Math" w:hAnsi="Cambria Math"/>
+                <w:lang w:val="en-GB"/>
+              </w:rPr>
+              <m:t>0</m:t>
+            </m:r>
+          </m:sub>
+        </m:sSub>
+      </m:oMath>
+      <w:r>
+        <w:rPr>
+          <w:lang w:val="en-GB"/>
+        </w:rPr>
+        <w:t xml:space="preserve"> at a significance level of 5%. That means with statistical significance the joint effect of population and the capital stock are not equal to 0.</w:t>
+      </w:r>
     </w:p>
     <w:p>
       <w:pPr>
@@ -1130,7 +1164,6 @@
           <w:noProof/>
           <w:lang w:val="en-GB"/>
         </w:rPr>
-        <w:lastRenderedPageBreak/>
         <w:drawing>
           <wp:inline distT="0" distB="0" distL="0" distR="0" wp14:anchorId="10B30D7B" wp14:editId="10D49F3A">
             <wp:extent cx="715926" cy="5760000"/>
@@ -1187,6 +1220,7 @@
           <w:noProof/>
           <w:lang w:val="en-GB"/>
         </w:rPr>
+        <w:lastRenderedPageBreak/>
         <w:drawing>
           <wp:inline distT="0" distB="0" distL="0" distR="0" wp14:anchorId="042A1EC6" wp14:editId="5DA4BEC9">
             <wp:extent cx="3962604" cy="3124361"/>
@@ -1281,13 +1315,31 @@
         <w:rPr>
           <w:lang w:val="en-GB"/>
         </w:rPr>
-        <w:t xml:space="preserve"> looks linear</w:t>
-      </w:r>
-      <w:r>
-        <w:rPr>
-          <w:lang w:val="en-GB"/>
-        </w:rPr>
-        <w:t xml:space="preserve">. </w:t>
+        <w:t xml:space="preserve"> </w:t>
+      </w:r>
+      <w:r>
+        <w:rPr>
+          <w:lang w:val="en-GB"/>
+        </w:rPr>
+        <w:t xml:space="preserve">is </w:t>
+      </w:r>
+      <w:r>
+        <w:rPr>
+          <w:lang w:val="en-GB"/>
+        </w:rPr>
+        <w:t>approximately</w:t>
+      </w:r>
+      <w:r>
+        <w:rPr>
+          <w:lang w:val="en-GB"/>
+        </w:rPr>
+        <w:t xml:space="preserve"> linear</w:t>
+      </w:r>
+      <w:r>
+        <w:rPr>
+          <w:lang w:val="en-GB"/>
+        </w:rPr>
+        <w:t>.</w:t>
       </w:r>
     </w:p>
     <w:p>
@@ -1400,9 +1452,66 @@
       </w:r>
       <w:r>
         <w:rPr>
-          <w:lang w:val="en-GB"/>
-        </w:rPr>
-        <w:t>looks linear but with a bigger variance.</w:t>
+          <w:highlight w:val="green"/>
+          <w:lang w:val="en-GB"/>
+        </w:rPr>
+        <w:t>is not</w:t>
+      </w:r>
+      <w:r>
+        <w:rPr>
+          <w:highlight w:val="green"/>
+          <w:lang w:val="en-GB"/>
+        </w:rPr>
+        <w:t xml:space="preserve"> linear </w:t>
+      </w:r>
+      <w:r>
+        <w:rPr>
+          <w:highlight w:val="green"/>
+          <w:lang w:val="en-GB"/>
+        </w:rPr>
+        <w:t xml:space="preserve">as it looks like having </w:t>
+      </w:r>
+      <w:r>
+        <w:rPr>
+          <w:highlight w:val="green"/>
+          <w:lang w:val="en-GB"/>
+        </w:rPr>
+        <w:t xml:space="preserve">a </w:t>
+      </w:r>
+      <w:r>
+        <w:rPr>
+          <w:highlight w:val="green"/>
+          <w:lang w:val="en-GB"/>
+        </w:rPr>
+        <w:t>high</w:t>
+      </w:r>
+      <w:r>
+        <w:rPr>
+          <w:highlight w:val="green"/>
+          <w:lang w:val="en-GB"/>
+        </w:rPr>
+        <w:t xml:space="preserve"> variance</w:t>
+      </w:r>
+      <w:r>
+        <w:rPr>
+          <w:highlight w:val="green"/>
+          <w:lang w:val="en-GB"/>
+        </w:rPr>
+        <w:t xml:space="preserve"> (</w:t>
+      </w:r>
+      <w:r>
+        <w:rPr>
+          <w:highlight w:val="green"/>
+          <w:lang w:val="en-GB"/>
+        </w:rPr>
+        <w:t>because of the spread of the data points</w:t>
+      </w:r>
+      <w:r>
+        <w:rPr>
+          <w:highlight w:val="green"/>
+          <w:lang w:val="en-GB"/>
+        </w:rPr>
+        <w:t>).</w:t>
       </w:r>
     </w:p>
     <w:p>
@@ -1417,7 +1526,6 @@
           <w:noProof/>
           <w:lang w:val="en-GB"/>
         </w:rPr>
-        <w:lastRenderedPageBreak/>
         <w:drawing>
           <wp:inline distT="0" distB="0" distL="0" distR="0" wp14:anchorId="77C4388B" wp14:editId="44E41299">
             <wp:extent cx="1259993" cy="5760000"/>
@@ -1473,6 +1581,7 @@
           <w:noProof/>
           <w:lang w:val="en-GB"/>
         </w:rPr>
+        <w:lastRenderedPageBreak/>
         <mc:AlternateContent>
           <mc:Choice Requires="wps">
             <w:drawing>
@@ -1662,19 +1771,7 @@
         <w:rPr>
           <w:lang w:val="en-GB"/>
         </w:rPr>
-        <w:t xml:space="preserve">A 1% increase in </w:t>
-      </w:r>
-      <w:r>
-        <w:rPr>
-          <w:lang w:val="en-GB"/>
-        </w:rPr>
-        <w:t>total factor productivity</w:t>
-      </w:r>
-      <w:r>
-        <w:rPr>
-          <w:lang w:val="en-GB"/>
-        </w:rPr>
-        <w:t xml:space="preserve"> is </w:t>
+        <w:t xml:space="preserve">A 1% increase in population is </w:t>
       </w:r>
       <w:r>
         <w:rPr>
@@ -1717,7 +1814,19 @@
         <w:rPr>
           <w:lang w:val="en-GB"/>
         </w:rPr>
-        <w:t xml:space="preserve">A 1% increase in population is </w:t>
+        <w:t xml:space="preserve">A 1% increase in </w:t>
+      </w:r>
+      <w:r>
+        <w:rPr>
+          <w:lang w:val="en-GB"/>
+        </w:rPr>
+        <w:t>total factor productivity</w:t>
+      </w:r>
+      <w:r>
+        <w:rPr>
+          <w:lang w:val="en-GB"/>
+        </w:rPr>
+        <w:t xml:space="preserve"> is </w:t>
       </w:r>
       <w:r>
         <w:rPr>
@@ -1735,7 +1844,13 @@
         <w:rPr>
           <w:lang w:val="en-GB"/>
         </w:rPr>
-        <w:t xml:space="preserve"> increase in</w:t>
+        <w:t xml:space="preserve"> </w:t>
+      </w:r>
+      <w:r>
+        <w:rPr>
+          <w:lang w:val="en-GB"/>
+        </w:rPr>
+        <w:t>increase in</w:t>
       </w:r>
       <w:r>
         <w:rPr>
@@ -1872,7 +1987,6 @@
           <w:noProof/>
           <w:lang w:val="en-GB"/>
         </w:rPr>
-        <w:lastRenderedPageBreak/>
         <mc:AlternateContent>
           <mc:Choice Requires="wpi">
             <w:drawing>
@@ -1993,6 +2107,7 @@
           <w:noProof/>
           <w:lang w:val="en-GB"/>
         </w:rPr>
+        <w:lastRenderedPageBreak/>
         <mc:AlternateContent>
           <mc:Choice Requires="wpi">
             <w:drawing>
@@ -2217,7 +2332,25 @@
         <w:rPr>
           <w:lang w:val="en-GB"/>
         </w:rPr>
-        <w:t>does not statistically significantly differ from</w:t>
+        <w:t>are</w:t>
+      </w:r>
+      <w:r>
+        <w:rPr>
+          <w:lang w:val="en-GB"/>
+        </w:rPr>
+        <w:t xml:space="preserve"> not statistically significantly differ</w:t>
+      </w:r>
+      <w:r>
+        <w:rPr>
+          <w:lang w:val="en-GB"/>
+        </w:rPr>
+        <w:t>ent</w:t>
+      </w:r>
+      <w:r>
+        <w:rPr>
+          <w:lang w:val="en-GB"/>
+        </w:rPr>
+        <w:t xml:space="preserve"> from</w:t>
       </w:r>
       <w:r>
         <w:rPr>
@@ -2241,25 +2374,18 @@
         <w:rPr>
           <w:lang w:val="en-GB"/>
         </w:rPr>
-        <w:t>Although we fail to reject the null hypotheses, we still cannot statistically verify that we have constant returns to scale.</w:t>
+        <w:t>Although we fail to reject the null hypotheses, we still cannot verify that we have constant returns to scale.</w:t>
       </w:r>
     </w:p>
     <w:p>
       <w:pPr>
         <w:rPr>
+          <w:lang w:val="en-GB"/>
+        </w:rPr>
+      </w:pPr>
+      <w:r>
+        <w:rPr>
           <w:noProof/>
-          <w:lang w:val="en-GB"/>
-        </w:rPr>
-      </w:pPr>
-    </w:p>
-    <w:p>
-      <w:pPr>
-        <w:rPr>
-          <w:lang w:val="en-GB"/>
-        </w:rPr>
-      </w:pPr>
-      <w:r>
-        <w:rPr>
           <w:lang w:val="en-GB"/>
         </w:rPr>
         <w:drawing>
@@ -2445,6 +2571,7 @@
       </w:r>
       <w:r>
         <w:rPr>
+          <w:noProof/>
           <w:lang w:val="en-GB"/>
         </w:rPr>
         <w:drawing>
@@ -2500,7 +2627,19 @@
         <w:rPr>
           <w:lang w:val="en-GB"/>
         </w:rPr>
-        <w:t>Meaning we don’t observe constant returns to scale.</w:t>
+        <w:t>Meaning we do</w:t>
+      </w:r>
+      <w:r>
+        <w:rPr>
+          <w:lang w:val="en-GB"/>
+        </w:rPr>
+        <w:t xml:space="preserve"> not</w:t>
+      </w:r>
+      <w:r>
+        <w:rPr>
+          <w:lang w:val="en-GB"/>
+        </w:rPr>
+        <w:t xml:space="preserve"> observe constant returns to scale.</w:t>
       </w:r>
     </w:p>
     <w:p>
@@ -2515,7 +2654,6 @@
           <w:noProof/>
           <w:lang w:val="en-GB"/>
         </w:rPr>
-        <w:lastRenderedPageBreak/>
         <w:drawing>
           <wp:inline distT="0" distB="0" distL="0" distR="0" wp14:anchorId="5A0170F5" wp14:editId="794E7BD6">
             <wp:extent cx="1111206" cy="5758815"/>
@@ -2571,6 +2709,7 @@
           <w:noProof/>
           <w:lang w:val="en-GB"/>
         </w:rPr>
+        <w:lastRenderedPageBreak/>
         <w:drawing>
           <wp:inline distT="0" distB="0" distL="0" distR="0" wp14:anchorId="65146F1B" wp14:editId="5E7947BA">
             <wp:extent cx="5760720" cy="2507615"/>
@@ -2822,7 +2961,7 @@
         </w:rPr>
         <w:lastRenderedPageBreak/>
         <w:drawing>
-          <wp:inline distT="0" distB="0" distL="0" distR="0" wp14:anchorId="210204FE" wp14:editId="65863B6B">
+          <wp:inline distT="0" distB="0" distL="0" distR="0" wp14:anchorId="19AE0492" wp14:editId="43F22284">
             <wp:extent cx="4538247" cy="5040000"/>
             <wp:effectExtent l="0" t="3493" r="0" b="0"/>
             <wp:docPr id="2" name="Grafik 2"/>
@@ -4079,6 +4218,7 @@
           <w:lang w:val="en-GB"/>
         </w:rPr>
       </w:pPr>
+      <w:proofErr w:type="spellStart"/>
       <m:oMath>
         <m:r>
           <m:rPr>
@@ -4092,6 +4232,7 @@
           <m:t>ceoten</m:t>
         </m:r>
       </m:oMath>
+      <w:proofErr w:type="spellEnd"/>
       <w:r>
         <w:rPr>
           <w:u w:val="single"/>
@@ -4157,7 +4298,19 @@
         <w:rPr>
           <w:lang w:val="en-GB"/>
         </w:rPr>
-        <w:t xml:space="preserve">with a 1.7 increase </w:t>
+        <w:t>with a 1.7</w:t>
+      </w:r>
+      <w:r>
+        <w:rPr>
+          <w:lang w:val="en-GB"/>
+        </w:rPr>
+        <w:t>%</w:t>
+      </w:r>
+      <w:r>
+        <w:rPr>
+          <w:lang w:val="en-GB"/>
+        </w:rPr>
+        <w:t xml:space="preserve"> increase </w:t>
       </w:r>
       <w:r>
         <w:rPr>
@@ -4710,6 +4863,7 @@
           <w:lang w:val="en-GB"/>
         </w:rPr>
       </w:pPr>
+      <w:proofErr w:type="spellStart"/>
       <m:oMath>
         <m:r>
           <m:rPr>
@@ -4723,6 +4877,7 @@
           <m:t>comten</m:t>
         </m:r>
       </m:oMath>
+      <w:proofErr w:type="spellEnd"/>
       <w:r>
         <w:rPr>
           <w:u w:val="single"/>
@@ -4771,6 +4926,12 @@
           <w:lang w:val="en-GB"/>
         </w:rPr>
         <w:t>0.9</w:t>
+      </w:r>
+      <w:r>
+        <w:rPr>
+          <w:lang w:val="en-GB"/>
+        </w:rPr>
+        <w:t>%</w:t>
       </w:r>
       <w:r>
         <w:rPr>
@@ -5357,233 +5518,258 @@
           <w:lang w:val="en-GB"/>
         </w:rPr>
       </w:pPr>
-      <m:oMath>
-        <m:sSub>
-          <m:sSubPr>
-            <m:ctrlPr>
-              <w:rPr>
-                <w:rFonts w:ascii="Cambria Math" w:hAnsi="Cambria Math"/>
-                <w:i/>
-                <w:lang w:val="en-GB"/>
-              </w:rPr>
-            </m:ctrlPr>
-          </m:sSubPr>
-          <m:e>
-            <m:r>
-              <w:rPr>
-                <w:rFonts w:ascii="Cambria Math" w:hAnsi="Cambria Math"/>
-                <w:lang w:val="en-GB"/>
-              </w:rPr>
-              <m:t>H</m:t>
-            </m:r>
-          </m:e>
-          <m:sub>
-            <m:r>
-              <w:rPr>
-                <w:rFonts w:ascii="Cambria Math" w:hAnsi="Cambria Math"/>
-                <w:lang w:val="en-GB"/>
-              </w:rPr>
-              <m:t>0</m:t>
-            </m:r>
-          </m:sub>
-        </m:sSub>
-        <m:r>
-          <w:rPr>
-            <w:rFonts w:ascii="Cambria Math" w:hAnsi="Cambria Math"/>
-            <w:lang w:val="en-GB"/>
-          </w:rPr>
-          <m:t>:</m:t>
-        </m:r>
-        <m:sSub>
-          <m:sSubPr>
-            <m:ctrlPr>
-              <w:rPr>
-                <w:rFonts w:ascii="Cambria Math" w:hAnsi="Cambria Math"/>
-                <w:i/>
-                <w:lang w:val="en-GB"/>
-              </w:rPr>
-            </m:ctrlPr>
-          </m:sSubPr>
-          <m:e>
-            <m:r>
-              <w:rPr>
-                <w:rFonts w:ascii="Cambria Math" w:hAnsi="Cambria Math"/>
-                <w:lang w:val="en-GB"/>
-              </w:rPr>
-              <m:t>β</m:t>
-            </m:r>
-          </m:e>
-          <m:sub>
-            <m:r>
-              <w:rPr>
-                <w:rFonts w:ascii="Cambria Math" w:hAnsi="Cambria Math"/>
-                <w:lang w:val="en-GB"/>
-              </w:rPr>
-              <m:t>4</m:t>
-            </m:r>
-          </m:sub>
-        </m:sSub>
-        <m:r>
-          <w:rPr>
-            <w:rFonts w:ascii="Cambria Math" w:hAnsi="Cambria Math"/>
-            <w:lang w:val="en-GB"/>
-          </w:rPr>
-          <m:t xml:space="preserve">=0, </m:t>
-        </m:r>
-        <m:sSub>
-          <m:sSubPr>
-            <m:ctrlPr>
-              <w:rPr>
-                <w:rFonts w:ascii="Cambria Math" w:hAnsi="Cambria Math"/>
-                <w:i/>
-                <w:lang w:val="en-GB"/>
-              </w:rPr>
-            </m:ctrlPr>
-          </m:sSubPr>
-          <m:e>
-            <m:r>
-              <w:rPr>
-                <w:rFonts w:ascii="Cambria Math" w:hAnsi="Cambria Math"/>
-                <w:lang w:val="en-GB"/>
-              </w:rPr>
-              <m:t>β</m:t>
-            </m:r>
-          </m:e>
-          <m:sub>
-            <m:r>
-              <w:rPr>
-                <w:rFonts w:ascii="Cambria Math" w:hAnsi="Cambria Math"/>
-                <w:lang w:val="en-GB"/>
-              </w:rPr>
-              <m:t>5</m:t>
-            </m:r>
-          </m:sub>
-        </m:sSub>
-        <m:r>
-          <w:rPr>
-            <w:rFonts w:ascii="Cambria Math" w:hAnsi="Cambria Math"/>
-            <w:lang w:val="en-GB"/>
-          </w:rPr>
-          <m:t>=0</m:t>
-        </m:r>
-      </m:oMath>
-      <w:r>
+      <m:oMathPara>
+        <m:oMathParaPr>
+          <m:jc m:val="left"/>
+        </m:oMathParaPr>
+        <m:oMath>
+          <m:sSub>
+            <m:sSubPr>
+              <m:ctrlPr>
+                <w:rPr>
+                  <w:rFonts w:ascii="Cambria Math" w:hAnsi="Cambria Math"/>
+                  <w:i/>
+                  <w:lang w:val="en-GB"/>
+                </w:rPr>
+              </m:ctrlPr>
+            </m:sSubPr>
+            <m:e>
+              <m:r>
+                <w:rPr>
+                  <w:rFonts w:ascii="Cambria Math" w:hAnsi="Cambria Math"/>
+                  <w:lang w:val="en-GB"/>
+                </w:rPr>
+                <m:t>H</m:t>
+              </m:r>
+            </m:e>
+            <m:sub>
+              <m:r>
+                <w:rPr>
+                  <w:rFonts w:ascii="Cambria Math" w:hAnsi="Cambria Math"/>
+                  <w:lang w:val="en-GB"/>
+                </w:rPr>
+                <m:t>0</m:t>
+              </m:r>
+            </m:sub>
+          </m:sSub>
+          <m:r>
+            <w:rPr>
+              <w:rFonts w:ascii="Cambria Math" w:hAnsi="Cambria Math"/>
+              <w:lang w:val="en-GB"/>
+            </w:rPr>
+            <m:t>:</m:t>
+          </m:r>
+          <m:sSub>
+            <m:sSubPr>
+              <m:ctrlPr>
+                <w:rPr>
+                  <w:rFonts w:ascii="Cambria Math" w:hAnsi="Cambria Math"/>
+                  <w:i/>
+                  <w:lang w:val="en-GB"/>
+                </w:rPr>
+              </m:ctrlPr>
+            </m:sSubPr>
+            <m:e>
+              <m:r>
+                <w:rPr>
+                  <w:rFonts w:ascii="Cambria Math" w:hAnsi="Cambria Math"/>
+                  <w:lang w:val="en-GB"/>
+                </w:rPr>
+                <m:t>β</m:t>
+              </m:r>
+            </m:e>
+            <m:sub>
+              <m:r>
+                <w:rPr>
+                  <w:rFonts w:ascii="Cambria Math" w:hAnsi="Cambria Math"/>
+                  <w:lang w:val="en-GB"/>
+                </w:rPr>
+                <m:t>4</m:t>
+              </m:r>
+            </m:sub>
+          </m:sSub>
+          <m:r>
+            <w:rPr>
+              <w:rFonts w:ascii="Cambria Math" w:hAnsi="Cambria Math"/>
+              <w:lang w:val="en-GB"/>
+            </w:rPr>
+            <m:t xml:space="preserve">=0, </m:t>
+          </m:r>
+          <m:sSub>
+            <m:sSubPr>
+              <m:ctrlPr>
+                <w:rPr>
+                  <w:rFonts w:ascii="Cambria Math" w:hAnsi="Cambria Math"/>
+                  <w:i/>
+                  <w:lang w:val="en-GB"/>
+                </w:rPr>
+              </m:ctrlPr>
+            </m:sSubPr>
+            <m:e>
+              <m:r>
+                <w:rPr>
+                  <w:rFonts w:ascii="Cambria Math" w:hAnsi="Cambria Math"/>
+                  <w:lang w:val="en-GB"/>
+                </w:rPr>
+                <m:t>β</m:t>
+              </m:r>
+            </m:e>
+            <m:sub>
+              <m:r>
+                <w:rPr>
+                  <w:rFonts w:ascii="Cambria Math" w:hAnsi="Cambria Math"/>
+                  <w:lang w:val="en-GB"/>
+                </w:rPr>
+                <m:t>5</m:t>
+              </m:r>
+            </m:sub>
+          </m:sSub>
+          <m:r>
+            <w:rPr>
+              <w:rFonts w:ascii="Cambria Math" w:hAnsi="Cambria Math"/>
+              <w:lang w:val="en-GB"/>
+            </w:rPr>
+            <m:t>=</m:t>
+          </m:r>
+          <m:r>
+            <w:rPr>
+              <w:rFonts w:ascii="Cambria Math" w:hAnsi="Cambria Math"/>
+              <w:lang w:val="en-GB"/>
+            </w:rPr>
+            <m:t>0</m:t>
+          </m:r>
+        </m:oMath>
+      </m:oMathPara>
+    </w:p>
+    <w:p>
+      <w:pPr>
         <w:rPr>
           <w:rFonts w:eastAsiaTheme="minorEastAsia"/>
           <w:lang w:val="en-GB"/>
         </w:rPr>
-        <w:tab/>
-      </w:r>
-      <m:oMath>
-        <m:sSub>
-          <m:sSubPr>
-            <m:ctrlPr>
-              <w:rPr>
-                <w:rFonts w:ascii="Cambria Math" w:hAnsi="Cambria Math"/>
-                <w:i/>
-                <w:lang w:val="en-GB"/>
-              </w:rPr>
-            </m:ctrlPr>
-          </m:sSubPr>
-          <m:e>
-            <m:r>
-              <w:rPr>
-                <w:rFonts w:ascii="Cambria Math" w:hAnsi="Cambria Math"/>
-                <w:lang w:val="en-GB"/>
-              </w:rPr>
-              <m:t>H</m:t>
-            </m:r>
-          </m:e>
-          <m:sub>
-            <m:r>
-              <w:rPr>
-                <w:rFonts w:ascii="Cambria Math" w:hAnsi="Cambria Math"/>
-                <w:lang w:val="en-GB"/>
-              </w:rPr>
-              <m:t>1</m:t>
-            </m:r>
-          </m:sub>
-        </m:sSub>
-        <m:r>
-          <w:rPr>
-            <w:rFonts w:ascii="Cambria Math" w:hAnsi="Cambria Math"/>
-            <w:lang w:val="en-GB"/>
-          </w:rPr>
-          <m:t>:</m:t>
-        </m:r>
-        <m:sSub>
-          <m:sSubPr>
-            <m:ctrlPr>
-              <w:rPr>
-                <w:rFonts w:ascii="Cambria Math" w:hAnsi="Cambria Math"/>
-                <w:i/>
-                <w:lang w:val="en-GB"/>
-              </w:rPr>
-            </m:ctrlPr>
-          </m:sSubPr>
-          <m:e>
-            <m:r>
-              <w:rPr>
-                <w:rFonts w:ascii="Cambria Math" w:hAnsi="Cambria Math"/>
-                <w:lang w:val="en-GB"/>
-              </w:rPr>
-              <m:t>β</m:t>
-            </m:r>
-          </m:e>
-          <m:sub>
-            <m:r>
-              <w:rPr>
-                <w:rFonts w:ascii="Cambria Math" w:hAnsi="Cambria Math"/>
-                <w:lang w:val="en-GB"/>
-              </w:rPr>
-              <m:t>4</m:t>
-            </m:r>
-          </m:sub>
-        </m:sSub>
-        <m:r>
-          <w:rPr>
-            <w:rFonts w:ascii="Cambria Math" w:hAnsi="Cambria Math"/>
-            <w:lang w:val="en-GB"/>
-          </w:rPr>
-          <m:t xml:space="preserve">≠0, </m:t>
-        </m:r>
-        <m:sSub>
-          <m:sSubPr>
-            <m:ctrlPr>
-              <w:rPr>
-                <w:rFonts w:ascii="Cambria Math" w:hAnsi="Cambria Math"/>
-                <w:i/>
-                <w:lang w:val="en-GB"/>
-              </w:rPr>
-            </m:ctrlPr>
-          </m:sSubPr>
-          <m:e>
-            <m:r>
-              <w:rPr>
-                <w:rFonts w:ascii="Cambria Math" w:hAnsi="Cambria Math"/>
-                <w:lang w:val="en-GB"/>
-              </w:rPr>
-              <m:t>β</m:t>
-            </m:r>
-          </m:e>
-          <m:sub>
-            <m:r>
-              <w:rPr>
-                <w:rFonts w:ascii="Cambria Math" w:hAnsi="Cambria Math"/>
-                <w:lang w:val="en-GB"/>
-              </w:rPr>
-              <m:t>5</m:t>
-            </m:r>
-          </m:sub>
-        </m:sSub>
-        <m:r>
-          <w:rPr>
-            <w:rFonts w:ascii="Cambria Math" w:hAnsi="Cambria Math"/>
-            <w:lang w:val="en-GB"/>
-          </w:rPr>
-          <m:t>≠0</m:t>
-        </m:r>
-      </m:oMath>
+      </w:pPr>
+      <m:oMathPara>
+        <m:oMathParaPr>
+          <m:jc m:val="left"/>
+        </m:oMathParaPr>
+        <m:oMath>
+          <m:sSub>
+            <m:sSubPr>
+              <m:ctrlPr>
+                <w:rPr>
+                  <w:rFonts w:ascii="Cambria Math" w:hAnsi="Cambria Math"/>
+                  <w:i/>
+                  <w:lang w:val="en-GB"/>
+                </w:rPr>
+              </m:ctrlPr>
+            </m:sSubPr>
+            <m:e>
+              <m:r>
+                <w:rPr>
+                  <w:rFonts w:ascii="Cambria Math" w:hAnsi="Cambria Math"/>
+                  <w:lang w:val="en-GB"/>
+                </w:rPr>
+                <m:t>H</m:t>
+              </m:r>
+            </m:e>
+            <m:sub>
+              <m:r>
+                <w:rPr>
+                  <w:rFonts w:ascii="Cambria Math" w:hAnsi="Cambria Math"/>
+                  <w:lang w:val="en-GB"/>
+                </w:rPr>
+                <m:t>1</m:t>
+              </m:r>
+            </m:sub>
+          </m:sSub>
+          <m:r>
+            <w:rPr>
+              <w:rFonts w:ascii="Cambria Math" w:hAnsi="Cambria Math"/>
+              <w:lang w:val="en-GB"/>
+            </w:rPr>
+            <m:t>:</m:t>
+          </m:r>
+          <m:sSub>
+            <m:sSubPr>
+              <m:ctrlPr>
+                <w:rPr>
+                  <w:rFonts w:ascii="Cambria Math" w:hAnsi="Cambria Math"/>
+                  <w:i/>
+                  <w:lang w:val="en-GB"/>
+                </w:rPr>
+              </m:ctrlPr>
+            </m:sSubPr>
+            <m:e>
+              <m:r>
+                <w:rPr>
+                  <w:rFonts w:ascii="Cambria Math" w:hAnsi="Cambria Math"/>
+                  <w:lang w:val="en-GB"/>
+                </w:rPr>
+                <m:t>β</m:t>
+              </m:r>
+            </m:e>
+            <m:sub>
+              <m:r>
+                <w:rPr>
+                  <w:rFonts w:ascii="Cambria Math" w:hAnsi="Cambria Math"/>
+                  <w:lang w:val="en-GB"/>
+                </w:rPr>
+                <m:t>4</m:t>
+              </m:r>
+            </m:sub>
+          </m:sSub>
+          <m:r>
+            <w:rPr>
+              <w:rFonts w:ascii="Cambria Math" w:hAnsi="Cambria Math"/>
+              <w:lang w:val="en-GB"/>
+            </w:rPr>
+            <m:t xml:space="preserve">≠0, </m:t>
+          </m:r>
+          <m:sSub>
+            <m:sSubPr>
+              <m:ctrlPr>
+                <w:rPr>
+                  <w:rFonts w:ascii="Cambria Math" w:hAnsi="Cambria Math"/>
+                  <w:i/>
+                  <w:lang w:val="en-GB"/>
+                </w:rPr>
+              </m:ctrlPr>
+            </m:sSubPr>
+            <m:e>
+              <m:r>
+                <w:rPr>
+                  <w:rFonts w:ascii="Cambria Math" w:hAnsi="Cambria Math"/>
+                  <w:lang w:val="en-GB"/>
+                </w:rPr>
+                <m:t>β</m:t>
+              </m:r>
+            </m:e>
+            <m:sub>
+              <m:r>
+                <w:rPr>
+                  <w:rFonts w:ascii="Cambria Math" w:hAnsi="Cambria Math"/>
+                  <w:lang w:val="en-GB"/>
+                </w:rPr>
+                <m:t>5</m:t>
+              </m:r>
+            </m:sub>
+          </m:sSub>
+          <m:r>
+            <w:rPr>
+              <w:rFonts w:ascii="Cambria Math" w:hAnsi="Cambria Math"/>
+              <w:lang w:val="en-GB"/>
+            </w:rPr>
+            <m:t>≠</m:t>
+          </m:r>
+          <m:r>
+            <w:rPr>
+              <w:rFonts w:ascii="Cambria Math" w:hAnsi="Cambria Math"/>
+              <w:lang w:val="en-GB"/>
+            </w:rPr>
+            <m:t>0</m:t>
+          </m:r>
+        </m:oMath>
+      </m:oMathPara>
     </w:p>
     <w:p>
       <w:pPr>
@@ -5972,6 +6158,99 @@
           <w:rFonts w:eastAsiaTheme="minorEastAsia"/>
           <w:lang w:val="en-GB"/>
         </w:rPr>
+        <w:t>The critical value is 3.</w:t>
+      </w:r>
+      <w:r>
+        <w:rPr>
+          <w:rFonts w:eastAsiaTheme="minorEastAsia"/>
+          <w:lang w:val="en-GB"/>
+        </w:rPr>
+        <w:t>049</w:t>
+      </w:r>
+      <w:r>
+        <w:rPr>
+          <w:rFonts w:eastAsiaTheme="minorEastAsia"/>
+          <w:lang w:val="en-GB"/>
+        </w:rPr>
+        <w:t xml:space="preserve"> for a two-sided F test at the </w:t>
+      </w:r>
+      <w:r>
+        <w:rPr>
+          <w:rFonts w:eastAsiaTheme="minorEastAsia"/>
+          <w:lang w:val="en-GB"/>
+        </w:rPr>
+        <w:t>10</w:t>
+      </w:r>
+      <w:r>
+        <w:rPr>
+          <w:rFonts w:eastAsiaTheme="minorEastAsia"/>
+          <w:lang w:val="en-GB"/>
+        </w:rPr>
+        <w:t>% significance level.</w:t>
+      </w:r>
+    </w:p>
+    <w:p>
+      <w:pPr>
+        <w:rPr>
+          <w:rFonts w:eastAsiaTheme="minorEastAsia"/>
+          <w:lang w:val="en-GB"/>
+        </w:rPr>
+      </w:pPr>
+      <w:r>
+        <w:rPr>
+          <w:rFonts w:eastAsiaTheme="minorEastAsia"/>
+          <w:lang w:val="en-GB"/>
+        </w:rPr>
+        <w:t xml:space="preserve">The critical value is </w:t>
+      </w:r>
+      <w:r>
+        <w:rPr>
+          <w:rFonts w:eastAsiaTheme="minorEastAsia"/>
+          <w:lang w:val="en-GB"/>
+        </w:rPr>
+        <w:t>3.</w:t>
+      </w:r>
+      <w:r>
+        <w:rPr>
+          <w:rFonts w:eastAsiaTheme="minorEastAsia"/>
+          <w:lang w:val="en-GB"/>
+        </w:rPr>
+        <w:t>770</w:t>
+      </w:r>
+      <w:r>
+        <w:rPr>
+          <w:rFonts w:eastAsiaTheme="minorEastAsia"/>
+          <w:lang w:val="en-GB"/>
+        </w:rPr>
+        <w:t xml:space="preserve"> for a two-sided F test at the </w:t>
+      </w:r>
+      <w:r>
+        <w:rPr>
+          <w:rFonts w:eastAsiaTheme="minorEastAsia"/>
+          <w:lang w:val="en-GB"/>
+        </w:rPr>
+        <w:t>5</w:t>
+      </w:r>
+      <w:r>
+        <w:rPr>
+          <w:rFonts w:eastAsiaTheme="minorEastAsia"/>
+          <w:lang w:val="en-GB"/>
+        </w:rPr>
+        <w:t>% significance level.</w:t>
+      </w:r>
+    </w:p>
+    <w:p>
+      <w:pPr>
+        <w:rPr>
+          <w:rFonts w:eastAsiaTheme="minorEastAsia"/>
+          <w:lang w:val="en-GB"/>
+        </w:rPr>
+      </w:pPr>
+      <w:r>
+        <w:rPr>
+          <w:rFonts w:eastAsiaTheme="minorEastAsia"/>
+          <w:lang w:val="en-GB"/>
+        </w:rPr>
         <w:t>The critical value is</w:t>
       </w:r>
       <w:r>
@@ -6150,6 +6429,7 @@
         </w:rPr>
         <w:t>(</w:t>
       </w:r>
+      <w:proofErr w:type="spellStart"/>
       <m:oMath>
         <m:r>
           <m:rPr>
@@ -6162,6 +6442,7 @@
           <m:t>ceoten</m:t>
         </m:r>
       </m:oMath>
+      <w:proofErr w:type="spellEnd"/>
       <w:r>
         <w:rPr>
           <w:rFonts w:eastAsiaTheme="minorEastAsia"/>
@@ -6175,6 +6456,7 @@
         </w:rPr>
         <w:t>total years of being with the company (</w:t>
       </w:r>
+      <w:proofErr w:type="spellStart"/>
       <m:oMath>
         <m:r>
           <m:rPr>
@@ -6187,6 +6469,7 @@
           <m:t>comten</m:t>
         </m:r>
       </m:oMath>
+      <w:proofErr w:type="spellEnd"/>
       <w:r>
         <w:rPr>
           <w:lang w:val="en-GB"/>
@@ -6395,7 +6678,19 @@
         <w:rPr>
           <w:lang w:val="en-GB"/>
         </w:rPr>
-        <w:t>change they job</w:t>
+        <w:t>change the</w:t>
+      </w:r>
+      <w:r>
+        <w:rPr>
+          <w:lang w:val="en-GB"/>
+        </w:rPr>
+        <w:t>ir</w:t>
+      </w:r>
+      <w:r>
+        <w:rPr>
+          <w:lang w:val="en-GB"/>
+        </w:rPr>
+        <w:t xml:space="preserve"> job</w:t>
       </w:r>
       <w:r>
         <w:rPr>
@@ -6432,6 +6727,12 @@
           <w:lang w:val="en-GB"/>
         </w:rPr>
         <w:t>hey fear getting replaced.</w:t>
+      </w:r>
+      <w:r>
+        <w:rPr>
+          <w:lang w:val="en-GB"/>
+        </w:rPr>
+        <w:t xml:space="preserve"> This could result in lower salary.</w:t>
       </w:r>
     </w:p>
     <w:p>
@@ -6462,7 +6763,19 @@
         <w:rPr>
           <w:lang w:val="en-GB"/>
         </w:rPr>
-        <w:t>person to change the company as the</w:t>
+        <w:t>person</w:t>
+      </w:r>
+      <w:r>
+        <w:rPr>
+          <w:lang w:val="en-GB"/>
+        </w:rPr>
+        <w:t>s</w:t>
+      </w:r>
+      <w:r>
+        <w:rPr>
+          <w:lang w:val="en-GB"/>
+        </w:rPr>
+        <w:t xml:space="preserve"> to change the company as the</w:t>
       </w:r>
       <w:r>
         <w:rPr>
@@ -6535,19 +6848,31 @@
         <w:rPr>
           <w:lang w:val="en-GB"/>
         </w:rPr>
-        <w:t xml:space="preserve">may result in lower salary as the employers do not have incentives to increase their wage </w:t>
-      </w:r>
-      <w:r>
-        <w:rPr>
-          <w:lang w:val="en-GB"/>
-        </w:rPr>
-        <w:t xml:space="preserve">as </w:t>
-      </w:r>
-      <w:r>
-        <w:rPr>
-          <w:lang w:val="en-GB"/>
-        </w:rPr>
-        <w:t xml:space="preserve">the employees stay anyway. </w:t>
+        <w:t>may result in lower salary as the employers do not have incentives to increase their wage</w:t>
+      </w:r>
+      <w:r>
+        <w:rPr>
+          <w:lang w:val="en-GB"/>
+        </w:rPr>
+        <w:t>s</w:t>
+      </w:r>
+      <w:r>
+        <w:rPr>
+          <w:lang w:val="en-GB"/>
+        </w:rPr>
+        <w:t xml:space="preserve"> </w:t>
+      </w:r>
+      <w:r>
+        <w:rPr>
+          <w:lang w:val="en-GB"/>
+        </w:rPr>
+        <w:t>because the</w:t>
+      </w:r>
+      <w:r>
+        <w:rPr>
+          <w:lang w:val="en-GB"/>
+        </w:rPr>
+        <w:t xml:space="preserve"> employees stay anyway.</w:t>
       </w:r>
     </w:p>
     <w:sectPr>

</xml_diff>